<commit_message>
added some more text and fixed
</commit_message>
<xml_diff>
--- a/final_report.docx
+++ b/final_report.docx
@@ -411,35 +411,8 @@
           <w:szCs w:val="24"/>
         </w:rPr>
         <w:tab/>
-      </w:r>
-      <w:proofErr w:type="spellStart"/>
-      <w:r>
-        <w:rPr>
-          <w:rFonts w:ascii="Arial" w:eastAsia="Times New Roman" w:hAnsi="Arial" w:cs="Arial"/>
-          <w:sz w:val="24"/>
-          <w:szCs w:val="24"/>
-        </w:rPr>
-        <w:t>Shyam</w:t>
-      </w:r>
-      <w:proofErr w:type="spellEnd"/>
-      <w:r>
-        <w:rPr>
-          <w:rFonts w:ascii="Arial" w:eastAsia="Times New Roman" w:hAnsi="Arial" w:cs="Arial"/>
-          <w:sz w:val="24"/>
-          <w:szCs w:val="24"/>
-        </w:rPr>
-        <w:t xml:space="preserve"> Raja </w:t>
-      </w:r>
-      <w:proofErr w:type="spellStart"/>
-      <w:r>
-        <w:rPr>
-          <w:rFonts w:ascii="Arial" w:eastAsia="Times New Roman" w:hAnsi="Arial" w:cs="Arial"/>
-          <w:sz w:val="24"/>
-          <w:szCs w:val="24"/>
-        </w:rPr>
-        <w:t>Bhetuwal</w:t>
-      </w:r>
-      <w:proofErr w:type="spellEnd"/>
+        <w:t>Shyam Raja Bhetuwal</w:t>
+      </w:r>
     </w:p>
     <w:p>
       <w:pPr>
@@ -2225,43 +2198,7 @@
           <w:szCs w:val="24"/>
         </w:rPr>
         <w:lastRenderedPageBreak/>
-        <w:t xml:space="preserve">members of this group are Aram Abbasi, Shiva Pandey and </w:t>
-      </w:r>
-      <w:proofErr w:type="spellStart"/>
-      <w:r>
-        <w:rPr>
-          <w:rFonts w:ascii="Arial" w:eastAsia="Times New Roman" w:hAnsi="Arial" w:cs="Arial"/>
-          <w:sz w:val="24"/>
-          <w:szCs w:val="24"/>
-        </w:rPr>
-        <w:t>Shyam</w:t>
-      </w:r>
-      <w:proofErr w:type="spellEnd"/>
-      <w:r>
-        <w:rPr>
-          <w:rFonts w:ascii="Arial" w:eastAsia="Times New Roman" w:hAnsi="Arial" w:cs="Arial"/>
-          <w:sz w:val="24"/>
-          <w:szCs w:val="24"/>
-        </w:rPr>
-        <w:t xml:space="preserve"> Raja </w:t>
-      </w:r>
-      <w:proofErr w:type="spellStart"/>
-      <w:r>
-        <w:rPr>
-          <w:rFonts w:ascii="Arial" w:eastAsia="Times New Roman" w:hAnsi="Arial" w:cs="Arial"/>
-          <w:sz w:val="24"/>
-          <w:szCs w:val="24"/>
-        </w:rPr>
-        <w:t>Bhetuwal</w:t>
-      </w:r>
-      <w:proofErr w:type="spellEnd"/>
-      <w:r>
-        <w:rPr>
-          <w:rFonts w:ascii="Arial" w:eastAsia="Times New Roman" w:hAnsi="Arial" w:cs="Arial"/>
-          <w:sz w:val="24"/>
-          <w:szCs w:val="24"/>
-        </w:rPr>
-        <w:t xml:space="preserve">. </w:t>
+        <w:t xml:space="preserve">members of this group are Aram Abbasi, Shiva Pandey and Shyam Raja Bhetuwal. </w:t>
       </w:r>
       <w:r>
         <w:rPr>
@@ -2686,7 +2623,6 @@
         </w:rPr>
         <w:t xml:space="preserve"> Google Chrome, Microsoft project and </w:t>
       </w:r>
-      <w:proofErr w:type="spellStart"/>
       <w:r>
         <w:rPr>
           <w:rFonts w:ascii="Arial" w:hAnsi="Arial" w:cs="Arial"/>
@@ -2703,7 +2639,6 @@
         </w:rPr>
         <w:t>q</w:t>
       </w:r>
-      <w:proofErr w:type="spellEnd"/>
       <w:r>
         <w:rPr>
           <w:rFonts w:ascii="Arial" w:hAnsi="Arial" w:cs="Arial"/>
@@ -3011,23 +2946,13 @@
         </w:rPr>
         <w:t xml:space="preserve">. </w:t>
       </w:r>
-      <w:proofErr w:type="spellStart"/>
-      <w:r>
-        <w:rPr>
-          <w:rFonts w:ascii="Arial" w:hAnsi="Arial" w:cs="Arial"/>
-          <w:sz w:val="24"/>
-          <w:szCs w:val="24"/>
-        </w:rPr>
-        <w:t>Balsamiq</w:t>
-      </w:r>
-      <w:proofErr w:type="spellEnd"/>
-      <w:r>
-        <w:rPr>
-          <w:rFonts w:ascii="Arial" w:hAnsi="Arial" w:cs="Arial"/>
-          <w:sz w:val="24"/>
-          <w:szCs w:val="24"/>
-        </w:rPr>
-        <w:t xml:space="preserve"> is a wireframing tool that helps to create and design a user interface which helps to overview and find best solutions for the project.</w:t>
+      <w:r>
+        <w:rPr>
+          <w:rFonts w:ascii="Arial" w:hAnsi="Arial" w:cs="Arial"/>
+          <w:sz w:val="24"/>
+          <w:szCs w:val="24"/>
+        </w:rPr>
+        <w:t>Balsamiq is a wireframing tool that helps to create and design a user interface which helps to overview and find best solutions for the project.</w:t>
       </w:r>
       <w:r>
         <w:rPr>
@@ -3201,7 +3126,6 @@
         </w:rPr>
         <w:t xml:space="preserve">This </w:t>
       </w:r>
-      <w:proofErr w:type="gramStart"/>
       <w:r>
         <w:rPr>
           <w:rFonts w:ascii="Arial" w:hAnsi="Arial" w:cs="Arial"/>
@@ -3210,7 +3134,6 @@
         </w:rPr>
         <w:t>particular chapter</w:t>
       </w:r>
-      <w:proofErr w:type="gramEnd"/>
       <w:r>
         <w:rPr>
           <w:rFonts w:ascii="Arial" w:hAnsi="Arial" w:cs="Arial"/>
@@ -3538,25 +3461,7 @@
           <w:sz w:val="24"/>
           <w:szCs w:val="24"/>
         </w:rPr>
-        <w:t xml:space="preserve">, it contains a number-pad into </w:t>
-      </w:r>
-      <w:proofErr w:type="gramStart"/>
-      <w:r>
-        <w:rPr>
-          <w:rFonts w:ascii="Arial" w:hAnsi="Arial" w:cs="Arial"/>
-          <w:sz w:val="24"/>
-          <w:szCs w:val="24"/>
-        </w:rPr>
-        <w:t>it</w:t>
-      </w:r>
-      <w:proofErr w:type="gramEnd"/>
-      <w:r>
-        <w:rPr>
-          <w:rFonts w:ascii="Arial" w:hAnsi="Arial" w:cs="Arial"/>
-          <w:sz w:val="24"/>
-          <w:szCs w:val="24"/>
-        </w:rPr>
-        <w:t xml:space="preserve"> so the user </w:t>
+        <w:t xml:space="preserve">, it contains a number-pad into it so the user </w:t>
       </w:r>
       <w:r>
         <w:rPr>
@@ -4017,25 +3922,7 @@
           <w:sz w:val="24"/>
           <w:szCs w:val="24"/>
         </w:rPr>
-        <w:t xml:space="preserve"> (</w:t>
-      </w:r>
-      <w:proofErr w:type="spellStart"/>
-      <w:r>
-        <w:rPr>
-          <w:rFonts w:ascii="Arial" w:hAnsi="Arial" w:cs="Arial"/>
-          <w:sz w:val="24"/>
-          <w:szCs w:val="24"/>
-        </w:rPr>
-        <w:t>TechTarget</w:t>
-      </w:r>
-      <w:proofErr w:type="spellEnd"/>
-      <w:r>
-        <w:rPr>
-          <w:rFonts w:ascii="Arial" w:hAnsi="Arial" w:cs="Arial"/>
-          <w:sz w:val="24"/>
-          <w:szCs w:val="24"/>
-        </w:rPr>
-        <w:t xml:space="preserve"> 2017, date of retrieval 10.12.2017). In this section</w:t>
+        <w:t xml:space="preserve"> (TechTarget 2017, date of retrieval 10.12.2017). In this section</w:t>
       </w:r>
       <w:r>
         <w:rPr>
@@ -4525,25 +4412,7 @@
           <w:sz w:val="24"/>
           <w:szCs w:val="24"/>
         </w:rPr>
-        <w:t xml:space="preserve">As per the system design documents the project work has been executed. The work was divided into modules/units and then actual coding was started. It is the </w:t>
-      </w:r>
-      <w:proofErr w:type="gramStart"/>
-      <w:r>
-        <w:rPr>
-          <w:rFonts w:ascii="Arial" w:hAnsi="Arial" w:cs="Arial"/>
-          <w:sz w:val="24"/>
-          <w:szCs w:val="24"/>
-        </w:rPr>
-        <w:t>main focus</w:t>
-      </w:r>
-      <w:proofErr w:type="gramEnd"/>
-      <w:r>
-        <w:rPr>
-          <w:rFonts w:ascii="Arial" w:hAnsi="Arial" w:cs="Arial"/>
-          <w:sz w:val="24"/>
-          <w:szCs w:val="24"/>
-        </w:rPr>
-        <w:t xml:space="preserve"> of the developer to generate code. The work was divided into group members as per the skills we produced during the lessons to execute the code and launch it to the webpage. </w:t>
+        <w:t xml:space="preserve">As per the system design documents the project work has been executed. The work was divided into modules/units and then actual coding was started. It is the main focus of the developer to generate code. The work was divided into group members as per the skills we produced during the lessons to execute the code and launch it to the webpage. </w:t>
       </w:r>
       <w:r>
         <w:rPr>
@@ -4613,25 +4482,7 @@
           <w:sz w:val="24"/>
           <w:szCs w:val="24"/>
         </w:rPr>
-        <w:t xml:space="preserve">There are numerous things to be considered when styling and designing a webpage. It is important to figure out good solutions for the user interface. With the help of </w:t>
-      </w:r>
-      <w:proofErr w:type="spellStart"/>
-      <w:r>
-        <w:rPr>
-          <w:rFonts w:ascii="Arial" w:hAnsi="Arial" w:cs="Arial"/>
-          <w:sz w:val="24"/>
-          <w:szCs w:val="24"/>
-        </w:rPr>
-        <w:t>Balsamiq</w:t>
-      </w:r>
-      <w:proofErr w:type="spellEnd"/>
-      <w:r>
-        <w:rPr>
-          <w:rFonts w:ascii="Arial" w:hAnsi="Arial" w:cs="Arial"/>
-          <w:sz w:val="24"/>
-          <w:szCs w:val="24"/>
-        </w:rPr>
-        <w:t xml:space="preserve"> tools we noted different controls and tools to be used in our system. For instances, </w:t>
+        <w:t xml:space="preserve">There are numerous things to be considered when styling and designing a webpage. It is important to figure out good solutions for the user interface. With the help of Balsamiq tools we noted different controls and tools to be used in our system. For instances, </w:t>
       </w:r>
       <w:r>
         <w:rPr>
@@ -4665,7 +4516,6 @@
         </w:rPr>
         <w:t xml:space="preserve"> checkbox, text input, spinner, combo-box and overall style of the page were assumed while designing </w:t>
       </w:r>
-      <w:proofErr w:type="spellStart"/>
       <w:r>
         <w:rPr>
           <w:rFonts w:ascii="Arial" w:hAnsi="Arial" w:cs="Arial"/>
@@ -4680,16 +4530,7 @@
           <w:sz w:val="24"/>
           <w:szCs w:val="24"/>
         </w:rPr>
-        <w:t>alsamiq</w:t>
-      </w:r>
-      <w:proofErr w:type="spellEnd"/>
-      <w:r>
-        <w:rPr>
-          <w:rFonts w:ascii="Arial" w:hAnsi="Arial" w:cs="Arial"/>
-          <w:sz w:val="24"/>
-          <w:szCs w:val="24"/>
-        </w:rPr>
-        <w:t xml:space="preserve"> project which are </w:t>
+        <w:t xml:space="preserve">alsamiq project which are </w:t>
       </w:r>
       <w:r>
         <w:rPr>
@@ -4785,7 +4626,14 @@
         </w:rPr>
         <w:t xml:space="preserve"> </w:t>
       </w:r>
-      <w:proofErr w:type="spellStart"/>
+      <w:r>
+        <w:rPr>
+          <w:rFonts w:ascii="Arial" w:hAnsi="Arial" w:cs="Arial"/>
+          <w:sz w:val="24"/>
+          <w:szCs w:val="24"/>
+        </w:rPr>
+        <w:t xml:space="preserve">markup language that defines every aspect components of the content materials. The language that is normally used to </w:t>
+      </w:r>
       <w:r>
         <w:rPr>
           <w:rFonts w:ascii="Arial" w:hAnsi="Arial" w:cs="Arial"/>
@@ -4794,50 +4642,13 @@
         </w:rPr>
         <w:t>markup</w:t>
       </w:r>
-      <w:proofErr w:type="spellEnd"/>
-      <w:r>
-        <w:rPr>
-          <w:rFonts w:ascii="Arial" w:hAnsi="Arial" w:cs="Arial"/>
-          <w:sz w:val="24"/>
-          <w:szCs w:val="24"/>
-        </w:rPr>
-        <w:t xml:space="preserve"> language that defines every aspect components of the content materials. The language that is normally used to </w:t>
-      </w:r>
-      <w:proofErr w:type="spellStart"/>
-      <w:r>
-        <w:rPr>
-          <w:rFonts w:ascii="Arial" w:hAnsi="Arial" w:cs="Arial"/>
-          <w:sz w:val="24"/>
-          <w:szCs w:val="24"/>
-        </w:rPr>
-        <w:t>markup</w:t>
-      </w:r>
-      <w:proofErr w:type="spellEnd"/>
-      <w:r>
-        <w:rPr>
-          <w:rFonts w:ascii="Arial" w:hAnsi="Arial" w:cs="Arial"/>
-          <w:sz w:val="24"/>
-          <w:szCs w:val="24"/>
-        </w:rPr>
-        <w:t xml:space="preserve"> the content is HTML. HTML is a </w:t>
-      </w:r>
-      <w:proofErr w:type="spellStart"/>
-      <w:r>
-        <w:rPr>
-          <w:rFonts w:ascii="Arial" w:hAnsi="Arial" w:cs="Arial"/>
-          <w:sz w:val="24"/>
-          <w:szCs w:val="24"/>
-        </w:rPr>
-        <w:t>markup</w:t>
-      </w:r>
-      <w:proofErr w:type="spellEnd"/>
-      <w:r>
-        <w:rPr>
-          <w:rFonts w:ascii="Arial" w:hAnsi="Arial" w:cs="Arial"/>
-          <w:sz w:val="24"/>
-          <w:szCs w:val="24"/>
-        </w:rPr>
-        <w:t xml:space="preserve"> language that defines what the content is. The appearance of the webpage is well-defined using CSS</w:t>
+      <w:r>
+        <w:rPr>
+          <w:rFonts w:ascii="Arial" w:hAnsi="Arial" w:cs="Arial"/>
+          <w:sz w:val="24"/>
+          <w:szCs w:val="24"/>
+        </w:rPr>
+        <w:t xml:space="preserve"> the content is HTML. HTML is a markup language that defines what the content is. The appearance of the webpage is well-defined using CSS</w:t>
       </w:r>
       <w:r>
         <w:rPr>
@@ -5236,23 +5047,13 @@
         </w:rPr>
         <w:t xml:space="preserve">cript adds </w:t>
       </w:r>
-      <w:proofErr w:type="spellStart"/>
-      <w:r>
-        <w:rPr>
-          <w:rFonts w:ascii="Arial" w:hAnsi="Arial" w:cs="Arial"/>
-          <w:sz w:val="24"/>
-          <w:szCs w:val="24"/>
-        </w:rPr>
-        <w:t>behaviors</w:t>
-      </w:r>
-      <w:proofErr w:type="spellEnd"/>
-      <w:r>
-        <w:rPr>
-          <w:rFonts w:ascii="Arial" w:hAnsi="Arial" w:cs="Arial"/>
-          <w:sz w:val="24"/>
-          <w:szCs w:val="24"/>
-        </w:rPr>
-        <w:t xml:space="preserve"> to the web-page where the webpage is capable to respond to the actions performed by visitors wit</w:t>
+      <w:r>
+        <w:rPr>
+          <w:rFonts w:ascii="Arial" w:hAnsi="Arial" w:cs="Arial"/>
+          <w:sz w:val="24"/>
+          <w:szCs w:val="24"/>
+        </w:rPr>
+        <w:t>behaviors to the web-page where the webpage is capable to respond to the actions performed by visitors wit</w:t>
       </w:r>
       <w:r>
         <w:rPr>
@@ -5566,74 +5367,40 @@
         </w:rPr>
         <w:t>="</w:t>
       </w:r>
-      <w:proofErr w:type="spellStart"/>
       <w:r>
         <w:rPr>
           <w:rStyle w:val="html-attribute-value"/>
           <w:rFonts w:ascii="Arial" w:hAnsi="Arial" w:cs="Arial"/>
         </w:rPr>
-        <w:t>buttonhome</w:t>
-      </w:r>
-      <w:proofErr w:type="spellEnd"/>
+        <w:t>buttonhome btnmain raise</w:t>
+      </w:r>
+      <w:r>
+        <w:rPr>
+          <w:rStyle w:val="html-tag"/>
+          <w:rFonts w:ascii="Arial" w:hAnsi="Arial" w:cs="Arial"/>
+        </w:rPr>
+        <w:t xml:space="preserve">" </w:t>
+      </w:r>
+      <w:r>
+        <w:rPr>
+          <w:rStyle w:val="html-attribute-name"/>
+          <w:rFonts w:ascii="Arial" w:hAnsi="Arial" w:cs="Arial"/>
+        </w:rPr>
+        <w:t>onclick</w:t>
+      </w:r>
+      <w:r>
+        <w:rPr>
+          <w:rStyle w:val="html-tag"/>
+          <w:rFonts w:ascii="Arial" w:hAnsi="Arial" w:cs="Arial"/>
+        </w:rPr>
+        <w:t>="</w:t>
+      </w:r>
       <w:r>
         <w:rPr>
           <w:rStyle w:val="html-attribute-value"/>
           <w:rFonts w:ascii="Arial" w:hAnsi="Arial" w:cs="Arial"/>
         </w:rPr>
-        <w:t xml:space="preserve"> </w:t>
-      </w:r>
-      <w:proofErr w:type="spellStart"/>
-      <w:r>
-        <w:rPr>
-          <w:rStyle w:val="html-attribute-value"/>
-          <w:rFonts w:ascii="Arial" w:hAnsi="Arial" w:cs="Arial"/>
-        </w:rPr>
-        <w:t>btnmain</w:t>
-      </w:r>
-      <w:proofErr w:type="spellEnd"/>
-      <w:r>
-        <w:rPr>
-          <w:rStyle w:val="html-attribute-value"/>
-          <w:rFonts w:ascii="Arial" w:hAnsi="Arial" w:cs="Arial"/>
-        </w:rPr>
-        <w:t xml:space="preserve"> raise</w:t>
-      </w:r>
-      <w:r>
-        <w:rPr>
-          <w:rStyle w:val="html-tag"/>
-          <w:rFonts w:ascii="Arial" w:hAnsi="Arial" w:cs="Arial"/>
-        </w:rPr>
-        <w:t xml:space="preserve">" </w:t>
-      </w:r>
-      <w:r>
-        <w:rPr>
-          <w:rStyle w:val="html-attribute-name"/>
-          <w:rFonts w:ascii="Arial" w:hAnsi="Arial" w:cs="Arial"/>
-        </w:rPr>
-        <w:t>onclick</w:t>
-      </w:r>
-      <w:r>
-        <w:rPr>
-          <w:rStyle w:val="html-tag"/>
-          <w:rFonts w:ascii="Arial" w:hAnsi="Arial" w:cs="Arial"/>
-        </w:rPr>
-        <w:t>="</w:t>
-      </w:r>
-      <w:proofErr w:type="gramStart"/>
-      <w:r>
-        <w:rPr>
-          <w:rStyle w:val="html-attribute-value"/>
-          <w:rFonts w:ascii="Arial" w:hAnsi="Arial" w:cs="Arial"/>
-        </w:rPr>
-        <w:t>window.location</w:t>
-      </w:r>
-      <w:proofErr w:type="gramEnd"/>
-      <w:r>
-        <w:rPr>
-          <w:rStyle w:val="html-attribute-value"/>
-          <w:rFonts w:ascii="Arial" w:hAnsi="Arial" w:cs="Arial"/>
-        </w:rPr>
-        <w:t>.href='NumberSystemConversions.html'</w:t>
+        <w:t>window.location.href='NumberSystemConversions.html'</w:t>
       </w:r>
       <w:r>
         <w:rPr>
@@ -5747,18 +5514,8 @@
           <w:rFonts w:ascii="Arial" w:hAnsi="Arial" w:cs="Arial"/>
           <w:shd w:val="clear" w:color="auto" w:fill="FFFFFF"/>
         </w:rPr>
-        <w:t>text/</w:t>
-      </w:r>
-      <w:proofErr w:type="spellStart"/>
-      <w:r>
-        <w:rPr>
-          <w:rStyle w:val="pl-s"/>
-          <w:rFonts w:ascii="Arial" w:hAnsi="Arial" w:cs="Arial"/>
-          <w:shd w:val="clear" w:color="auto" w:fill="FFFFFF"/>
-        </w:rPr>
-        <w:t>javascript</w:t>
-      </w:r>
-      <w:proofErr w:type="spellEnd"/>
+        <w:t>text/javascript</w:t>
+      </w:r>
       <w:r>
         <w:rPr>
           <w:rStyle w:val="pl-pds"/>
@@ -6070,7 +5827,6 @@
           <w:shd w:val="clear" w:color="auto" w:fill="FFFFFF"/>
         </w:rPr>
       </w:pPr>
-      <w:proofErr w:type="spellStart"/>
       <w:r>
         <w:rPr>
           <w:rStyle w:val="pl-k"/>
@@ -6081,7 +5837,6 @@
         </w:rPr>
         <w:t>var</w:t>
       </w:r>
-      <w:proofErr w:type="spellEnd"/>
       <w:r>
         <w:rPr>
           <w:rFonts w:ascii="Arial" w:hAnsi="Arial" w:cs="Arial"/>
@@ -6089,26 +5844,64 @@
           <w:szCs w:val="24"/>
           <w:shd w:val="clear" w:color="auto" w:fill="FFFFFF"/>
         </w:rPr>
+        <w:t xml:space="preserve"> newCom </w:t>
+      </w:r>
+      <w:r>
+        <w:rPr>
+          <w:rStyle w:val="pl-k"/>
+          <w:rFonts w:ascii="Arial" w:hAnsi="Arial" w:cs="Arial"/>
+          <w:sz w:val="24"/>
+          <w:szCs w:val="24"/>
+          <w:shd w:val="clear" w:color="auto" w:fill="FFFFFF"/>
+        </w:rPr>
+        <w:t>=</w:t>
+      </w:r>
+      <w:r>
+        <w:rPr>
+          <w:rFonts w:ascii="Arial" w:hAnsi="Arial" w:cs="Arial"/>
+          <w:sz w:val="24"/>
+          <w:szCs w:val="24"/>
+          <w:shd w:val="clear" w:color="auto" w:fill="FFFFFF"/>
+        </w:rPr>
         <w:t xml:space="preserve"> </w:t>
       </w:r>
-      <w:proofErr w:type="spellStart"/>
-      <w:r>
-        <w:rPr>
+      <w:r>
+        <w:rPr>
+          <w:rStyle w:val="pl-pds"/>
           <w:rFonts w:ascii="Arial" w:hAnsi="Arial" w:cs="Arial"/>
           <w:sz w:val="24"/>
           <w:szCs w:val="24"/>
           <w:shd w:val="clear" w:color="auto" w:fill="FFFFFF"/>
         </w:rPr>
-        <w:t>newCom</w:t>
-      </w:r>
-      <w:proofErr w:type="spellEnd"/>
-      <w:r>
-        <w:rPr>
+        <w:t>"</w:t>
+      </w:r>
+      <w:r>
+        <w:rPr>
+          <w:rStyle w:val="pl-s"/>
           <w:rFonts w:ascii="Arial" w:hAnsi="Arial" w:cs="Arial"/>
           <w:sz w:val="24"/>
           <w:szCs w:val="24"/>
           <w:shd w:val="clear" w:color="auto" w:fill="FFFFFF"/>
         </w:rPr>
+        <w:t>if (</w:t>
+      </w:r>
+      <w:r>
+        <w:rPr>
+          <w:rStyle w:val="pl-pds"/>
+          <w:rFonts w:ascii="Arial" w:hAnsi="Arial" w:cs="Arial"/>
+          <w:sz w:val="24"/>
+          <w:szCs w:val="24"/>
+          <w:shd w:val="clear" w:color="auto" w:fill="FFFFFF"/>
+        </w:rPr>
+        <w:t>"</w:t>
+      </w:r>
+      <w:r>
+        <w:rPr>
+          <w:rFonts w:ascii="Arial" w:hAnsi="Arial" w:cs="Arial"/>
+          <w:sz w:val="24"/>
+          <w:szCs w:val="24"/>
+          <w:shd w:val="clear" w:color="auto" w:fill="FFFFFF"/>
+        </w:rPr>
         <w:t xml:space="preserve"> </w:t>
       </w:r>
       <w:r>
@@ -6119,7 +5912,7 @@
           <w:szCs w:val="24"/>
           <w:shd w:val="clear" w:color="auto" w:fill="FFFFFF"/>
         </w:rPr>
-        <w:t>=</w:t>
+        <w:t>+</w:t>
       </w:r>
       <w:r>
         <w:rPr>
@@ -6128,6 +5921,25 @@
           <w:szCs w:val="24"/>
           <w:shd w:val="clear" w:color="auto" w:fill="FFFFFF"/>
         </w:rPr>
+        <w:t xml:space="preserve"> tmpstr </w:t>
+      </w:r>
+      <w:r>
+        <w:rPr>
+          <w:rStyle w:val="pl-k"/>
+          <w:rFonts w:ascii="Arial" w:hAnsi="Arial" w:cs="Arial"/>
+          <w:sz w:val="24"/>
+          <w:szCs w:val="24"/>
+          <w:shd w:val="clear" w:color="auto" w:fill="FFFFFF"/>
+        </w:rPr>
+        <w:t>+</w:t>
+      </w:r>
+      <w:r>
+        <w:rPr>
+          <w:rFonts w:ascii="Arial" w:hAnsi="Arial" w:cs="Arial"/>
+          <w:sz w:val="24"/>
+          <w:szCs w:val="24"/>
+          <w:shd w:val="clear" w:color="auto" w:fill="FFFFFF"/>
+        </w:rPr>
         <w:t xml:space="preserve"> </w:t>
       </w:r>
       <w:r>
@@ -6148,7 +5960,7 @@
           <w:szCs w:val="24"/>
           <w:shd w:val="clear" w:color="auto" w:fill="FFFFFF"/>
         </w:rPr>
-        <w:t>if (</w:t>
+        <w:t xml:space="preserve">)  </w:t>
       </w:r>
       <w:r>
         <w:rPr>
@@ -6160,105 +5972,6 @@
         </w:rPr>
         <w:t>"</w:t>
       </w:r>
-      <w:r>
-        <w:rPr>
-          <w:rFonts w:ascii="Arial" w:hAnsi="Arial" w:cs="Arial"/>
-          <w:sz w:val="24"/>
-          <w:szCs w:val="24"/>
-          <w:shd w:val="clear" w:color="auto" w:fill="FFFFFF"/>
-        </w:rPr>
-        <w:t xml:space="preserve"> </w:t>
-      </w:r>
-      <w:r>
-        <w:rPr>
-          <w:rStyle w:val="pl-k"/>
-          <w:rFonts w:ascii="Arial" w:hAnsi="Arial" w:cs="Arial"/>
-          <w:sz w:val="24"/>
-          <w:szCs w:val="24"/>
-          <w:shd w:val="clear" w:color="auto" w:fill="FFFFFF"/>
-        </w:rPr>
-        <w:t>+</w:t>
-      </w:r>
-      <w:r>
-        <w:rPr>
-          <w:rFonts w:ascii="Arial" w:hAnsi="Arial" w:cs="Arial"/>
-          <w:sz w:val="24"/>
-          <w:szCs w:val="24"/>
-          <w:shd w:val="clear" w:color="auto" w:fill="FFFFFF"/>
-        </w:rPr>
-        <w:t xml:space="preserve"> </w:t>
-      </w:r>
-      <w:proofErr w:type="spellStart"/>
-      <w:r>
-        <w:rPr>
-          <w:rFonts w:ascii="Arial" w:hAnsi="Arial" w:cs="Arial"/>
-          <w:sz w:val="24"/>
-          <w:szCs w:val="24"/>
-          <w:shd w:val="clear" w:color="auto" w:fill="FFFFFF"/>
-        </w:rPr>
-        <w:t>tmpstr</w:t>
-      </w:r>
-      <w:proofErr w:type="spellEnd"/>
-      <w:r>
-        <w:rPr>
-          <w:rFonts w:ascii="Arial" w:hAnsi="Arial" w:cs="Arial"/>
-          <w:sz w:val="24"/>
-          <w:szCs w:val="24"/>
-          <w:shd w:val="clear" w:color="auto" w:fill="FFFFFF"/>
-        </w:rPr>
-        <w:t xml:space="preserve"> </w:t>
-      </w:r>
-      <w:r>
-        <w:rPr>
-          <w:rStyle w:val="pl-k"/>
-          <w:rFonts w:ascii="Arial" w:hAnsi="Arial" w:cs="Arial"/>
-          <w:sz w:val="24"/>
-          <w:szCs w:val="24"/>
-          <w:shd w:val="clear" w:color="auto" w:fill="FFFFFF"/>
-        </w:rPr>
-        <w:t>+</w:t>
-      </w:r>
-      <w:r>
-        <w:rPr>
-          <w:rFonts w:ascii="Arial" w:hAnsi="Arial" w:cs="Arial"/>
-          <w:sz w:val="24"/>
-          <w:szCs w:val="24"/>
-          <w:shd w:val="clear" w:color="auto" w:fill="FFFFFF"/>
-        </w:rPr>
-        <w:t xml:space="preserve"> </w:t>
-      </w:r>
-      <w:proofErr w:type="gramStart"/>
-      <w:r>
-        <w:rPr>
-          <w:rStyle w:val="pl-pds"/>
-          <w:rFonts w:ascii="Arial" w:hAnsi="Arial" w:cs="Arial"/>
-          <w:sz w:val="24"/>
-          <w:szCs w:val="24"/>
-          <w:shd w:val="clear" w:color="auto" w:fill="FFFFFF"/>
-        </w:rPr>
-        <w:t>"</w:t>
-      </w:r>
-      <w:r>
-        <w:rPr>
-          <w:rStyle w:val="pl-s"/>
-          <w:rFonts w:ascii="Arial" w:hAnsi="Arial" w:cs="Arial"/>
-          <w:sz w:val="24"/>
-          <w:szCs w:val="24"/>
-          <w:shd w:val="clear" w:color="auto" w:fill="FFFFFF"/>
-        </w:rPr>
-        <w:t xml:space="preserve">)  </w:t>
-      </w:r>
-      <w:r>
-        <w:rPr>
-          <w:rStyle w:val="pl-pds"/>
-          <w:rFonts w:ascii="Arial" w:hAnsi="Arial" w:cs="Arial"/>
-          <w:sz w:val="24"/>
-          <w:szCs w:val="24"/>
-          <w:shd w:val="clear" w:color="auto" w:fill="FFFFFF"/>
-        </w:rPr>
-        <w:t>"</w:t>
-      </w:r>
-      <w:proofErr w:type="gramEnd"/>
       <w:r>
         <w:rPr>
           <w:rFonts w:ascii="Arial" w:hAnsi="Arial" w:cs="Arial"/>
@@ -6465,7 +6178,6 @@
           <w:shd w:val="clear" w:color="auto" w:fill="FFFFFF"/>
         </w:rPr>
       </w:pPr>
-      <w:proofErr w:type="spellStart"/>
       <w:r>
         <w:rPr>
           <w:rStyle w:val="pl-c1"/>
@@ -6476,7 +6188,6 @@
         </w:rPr>
         <w:t>eval</w:t>
       </w:r>
-      <w:proofErr w:type="spellEnd"/>
       <w:r>
         <w:rPr>
           <w:rFonts w:ascii="Arial" w:hAnsi="Arial" w:cs="Arial"/>
@@ -6484,27 +6195,7 @@
           <w:szCs w:val="24"/>
           <w:shd w:val="clear" w:color="auto" w:fill="FFFFFF"/>
         </w:rPr>
-        <w:t>(</w:t>
-      </w:r>
-      <w:proofErr w:type="spellStart"/>
-      <w:r>
-        <w:rPr>
-          <w:rFonts w:ascii="Arial" w:hAnsi="Arial" w:cs="Arial"/>
-          <w:sz w:val="24"/>
-          <w:szCs w:val="24"/>
-          <w:shd w:val="clear" w:color="auto" w:fill="FFFFFF"/>
-        </w:rPr>
-        <w:t>newCom</w:t>
-      </w:r>
-      <w:proofErr w:type="spellEnd"/>
-      <w:r>
-        <w:rPr>
-          <w:rFonts w:ascii="Arial" w:hAnsi="Arial" w:cs="Arial"/>
-          <w:sz w:val="24"/>
-          <w:szCs w:val="24"/>
-          <w:shd w:val="clear" w:color="auto" w:fill="FFFFFF"/>
-        </w:rPr>
-        <w:t>);</w:t>
+        <w:t>(newCom);</w:t>
       </w:r>
     </w:p>
     <w:p>
@@ -6774,19 +6465,21 @@
           <w:sz w:val="22"/>
           <w:szCs w:val="22"/>
         </w:rPr>
-        <w:t xml:space="preserve">Let </w:t>
-      </w:r>
-      <w:proofErr w:type="spellStart"/>
-      <w:r>
+        <w:t>Let iMax=8 for maximum rows and columns in chess board</w:t>
+      </w:r>
+    </w:p>
+    <w:p>
+      <w:pPr>
+        <w:pStyle w:val="NormalWeb"/>
+        <w:spacing w:before="0" w:beforeAutospacing="0" w:after="0" w:afterAutospacing="0"/>
+        <w:ind w:left="720"/>
         <w:rPr>
           <w:rFonts w:ascii="Arial" w:hAnsi="Arial" w:cs="Arial"/>
           <w:color w:val="000000"/>
           <w:sz w:val="22"/>
           <w:szCs w:val="22"/>
         </w:rPr>
-        <w:t>iMax</w:t>
-      </w:r>
-      <w:proofErr w:type="spellEnd"/>
+      </w:pPr>
       <w:r>
         <w:rPr>
           <w:rFonts w:ascii="Arial" w:hAnsi="Arial" w:cs="Arial"/>
@@ -6794,7 +6487,7 @@
           <w:sz w:val="22"/>
           <w:szCs w:val="22"/>
         </w:rPr>
-        <w:t>=8 for maximum rows and columns in chess board</w:t>
+        <w:t>Let MaxCount= iMax * iMax</w:t>
       </w:r>
     </w:p>
     <w:p>
@@ -6816,19 +6509,21 @@
           <w:sz w:val="22"/>
           <w:szCs w:val="22"/>
         </w:rPr>
-        <w:t xml:space="preserve">Let </w:t>
-      </w:r>
-      <w:proofErr w:type="spellStart"/>
-      <w:r>
+        <w:t>Define a 2 dimensions array (iMax * iMax) chessBoard</w:t>
+      </w:r>
+    </w:p>
+    <w:p>
+      <w:pPr>
+        <w:pStyle w:val="NormalWeb"/>
+        <w:spacing w:before="0" w:beforeAutospacing="0" w:after="0" w:afterAutospacing="0"/>
+        <w:ind w:left="720"/>
         <w:rPr>
           <w:rFonts w:ascii="Arial" w:hAnsi="Arial" w:cs="Arial"/>
           <w:color w:val="000000"/>
           <w:sz w:val="22"/>
           <w:szCs w:val="22"/>
         </w:rPr>
-        <w:t>MaxCount</w:t>
-      </w:r>
-      <w:proofErr w:type="spellEnd"/>
+      </w:pPr>
       <w:r>
         <w:rPr>
           <w:rFonts w:ascii="Arial" w:hAnsi="Arial" w:cs="Arial"/>
@@ -6836,19 +6531,21 @@
           <w:sz w:val="22"/>
           <w:szCs w:val="22"/>
         </w:rPr>
-        <w:t xml:space="preserve">= </w:t>
-      </w:r>
-      <w:proofErr w:type="spellStart"/>
-      <w:r>
+        <w:t>Create an array nextPosi with [-2, -2, -1, -1, 1, 1, 2, 2] to find next possible position in each row</w:t>
+      </w:r>
+    </w:p>
+    <w:p>
+      <w:pPr>
+        <w:pStyle w:val="NormalWeb"/>
+        <w:spacing w:before="0" w:beforeAutospacing="0" w:after="0" w:afterAutospacing="0"/>
+        <w:ind w:left="720"/>
         <w:rPr>
           <w:rFonts w:ascii="Arial" w:hAnsi="Arial" w:cs="Arial"/>
           <w:color w:val="000000"/>
           <w:sz w:val="22"/>
           <w:szCs w:val="22"/>
         </w:rPr>
-        <w:t>iMax</w:t>
-      </w:r>
-      <w:proofErr w:type="spellEnd"/>
+      </w:pPr>
       <w:r>
         <w:rPr>
           <w:rFonts w:ascii="Arial" w:hAnsi="Arial" w:cs="Arial"/>
@@ -6856,19 +6553,30 @@
           <w:sz w:val="22"/>
           <w:szCs w:val="22"/>
         </w:rPr>
-        <w:t xml:space="preserve"> * </w:t>
-      </w:r>
-      <w:proofErr w:type="spellStart"/>
-      <w:r>
+        <w:t>Create an array nextPosj with [-1, 1, -2, 2, -2, 2, -1, 1] to find next possible position in each column</w:t>
+      </w:r>
+    </w:p>
+    <w:p>
+      <w:pPr>
+        <w:pStyle w:val="NormalWeb"/>
+        <w:spacing w:before="0" w:beforeAutospacing="0" w:after="0" w:afterAutospacing="0"/>
+        <w:ind w:left="720"/>
         <w:rPr>
           <w:rFonts w:ascii="Arial" w:hAnsi="Arial" w:cs="Arial"/>
           <w:color w:val="000000"/>
           <w:sz w:val="22"/>
           <w:szCs w:val="22"/>
         </w:rPr>
-        <w:t>iMax</w:t>
-      </w:r>
-      <w:proofErr w:type="spellEnd"/>
+      </w:pPr>
+      <w:r>
+        <w:rPr>
+          <w:rFonts w:ascii="Arial" w:hAnsi="Arial" w:cs="Arial"/>
+          <w:color w:val="000000"/>
+          <w:sz w:val="22"/>
+          <w:szCs w:val="22"/>
+        </w:rPr>
+        <w:t>Declare fCount=0 to count the moves (when it is equal with iMa * xiMax the loop is over)</w:t>
+      </w:r>
     </w:p>
     <w:p>
       <w:pPr>
@@ -6889,19 +6597,21 @@
           <w:sz w:val="22"/>
           <w:szCs w:val="22"/>
         </w:rPr>
-        <w:t>Define a 2 dimensions array (</w:t>
-      </w:r>
-      <w:proofErr w:type="spellStart"/>
-      <w:r>
+        <w:t>Define a function named start_calc(starti, startj) . we call this function with selected cell on chess board to start calculating from there</w:t>
+      </w:r>
+    </w:p>
+    <w:p>
+      <w:pPr>
+        <w:pStyle w:val="NormalWeb"/>
+        <w:spacing w:before="0" w:beforeAutospacing="0" w:after="0" w:afterAutospacing="0"/>
+        <w:ind w:left="720"/>
         <w:rPr>
           <w:rFonts w:ascii="Arial" w:hAnsi="Arial" w:cs="Arial"/>
           <w:color w:val="000000"/>
           <w:sz w:val="22"/>
           <w:szCs w:val="22"/>
         </w:rPr>
-        <w:t>iMax</w:t>
-      </w:r>
-      <w:proofErr w:type="spellEnd"/>
+      </w:pPr>
       <w:r>
         <w:rPr>
           <w:rFonts w:ascii="Arial" w:hAnsi="Arial" w:cs="Arial"/>
@@ -6909,19 +6619,21 @@
           <w:sz w:val="22"/>
           <w:szCs w:val="22"/>
         </w:rPr>
-        <w:t xml:space="preserve"> * </w:t>
-      </w:r>
-      <w:proofErr w:type="spellStart"/>
-      <w:r>
+        <w:t>Fill all member of array chessboard with 0</w:t>
+      </w:r>
+    </w:p>
+    <w:p>
+      <w:pPr>
+        <w:pStyle w:val="NormalWeb"/>
+        <w:spacing w:before="0" w:beforeAutospacing="0" w:after="0" w:afterAutospacing="0"/>
+        <w:ind w:left="720"/>
         <w:rPr>
           <w:rFonts w:ascii="Arial" w:hAnsi="Arial" w:cs="Arial"/>
           <w:color w:val="000000"/>
           <w:sz w:val="22"/>
           <w:szCs w:val="22"/>
         </w:rPr>
-        <w:t>iMax</w:t>
-      </w:r>
-      <w:proofErr w:type="spellEnd"/>
+      </w:pPr>
       <w:r>
         <w:rPr>
           <w:rFonts w:ascii="Arial" w:hAnsi="Arial" w:cs="Arial"/>
@@ -6929,19 +6641,30 @@
           <w:sz w:val="22"/>
           <w:szCs w:val="22"/>
         </w:rPr>
-        <w:t xml:space="preserve">) </w:t>
-      </w:r>
-      <w:proofErr w:type="spellStart"/>
-      <w:r>
+        <w:t>Let fCount (our counter) be 0</w:t>
+      </w:r>
+    </w:p>
+    <w:p>
+      <w:pPr>
+        <w:pStyle w:val="NormalWeb"/>
+        <w:spacing w:before="0" w:beforeAutospacing="0" w:after="0" w:afterAutospacing="0"/>
+        <w:ind w:left="720"/>
         <w:rPr>
           <w:rFonts w:ascii="Arial" w:hAnsi="Arial" w:cs="Arial"/>
           <w:color w:val="000000"/>
           <w:sz w:val="22"/>
           <w:szCs w:val="22"/>
         </w:rPr>
-        <w:t>chessBoard</w:t>
-      </w:r>
-      <w:proofErr w:type="spellEnd"/>
+      </w:pPr>
+      <w:r>
+        <w:rPr>
+          <w:rFonts w:ascii="Arial" w:hAnsi="Arial" w:cs="Arial"/>
+          <w:color w:val="000000"/>
+          <w:sz w:val="22"/>
+          <w:szCs w:val="22"/>
+        </w:rPr>
+        <w:t>Call function moveknight(starti, startj) to start.</w:t>
+      </w:r>
     </w:p>
     <w:p>
       <w:pPr>
@@ -6962,19 +6685,21 @@
           <w:sz w:val="22"/>
           <w:szCs w:val="22"/>
         </w:rPr>
-        <w:t xml:space="preserve">Create an array </w:t>
-      </w:r>
-      <w:proofErr w:type="spellStart"/>
-      <w:r>
+        <w:t>Body of function moveknight(iim, jjm)</w:t>
+      </w:r>
+    </w:p>
+    <w:p>
+      <w:pPr>
+        <w:pStyle w:val="NormalWeb"/>
+        <w:spacing w:before="0" w:beforeAutospacing="0" w:after="0" w:afterAutospacing="0"/>
+        <w:ind w:left="720"/>
         <w:rPr>
           <w:rFonts w:ascii="Arial" w:hAnsi="Arial" w:cs="Arial"/>
           <w:color w:val="000000"/>
           <w:sz w:val="22"/>
           <w:szCs w:val="22"/>
         </w:rPr>
-        <w:t>nextPosi</w:t>
-      </w:r>
-      <w:proofErr w:type="spellEnd"/>
+      </w:pPr>
       <w:r>
         <w:rPr>
           <w:rFonts w:ascii="Arial" w:hAnsi="Arial" w:cs="Arial"/>
@@ -6982,7 +6707,7 @@
           <w:sz w:val="22"/>
           <w:szCs w:val="22"/>
         </w:rPr>
-        <w:t xml:space="preserve"> with [-2, -2, -1, -1, 1, 1, 2, 2] to find next possible position in each row</w:t>
+        <w:t>If fCount = MaxCount (it means just on cell is left)</w:t>
       </w:r>
     </w:p>
     <w:p>
@@ -7004,19 +6729,21 @@
           <w:sz w:val="22"/>
           <w:szCs w:val="22"/>
         </w:rPr>
-        <w:t xml:space="preserve">Create an array </w:t>
-      </w:r>
-      <w:proofErr w:type="spellStart"/>
-      <w:r>
+        <w:t>Add 1 to fCount</w:t>
+      </w:r>
+    </w:p>
+    <w:p>
+      <w:pPr>
+        <w:pStyle w:val="NormalWeb"/>
+        <w:spacing w:before="0" w:beforeAutospacing="0" w:after="0" w:afterAutospacing="0"/>
+        <w:ind w:left="720"/>
         <w:rPr>
           <w:rFonts w:ascii="Arial" w:hAnsi="Arial" w:cs="Arial"/>
           <w:color w:val="000000"/>
           <w:sz w:val="22"/>
           <w:szCs w:val="22"/>
         </w:rPr>
-        <w:t>nextPosj</w:t>
-      </w:r>
-      <w:proofErr w:type="spellEnd"/>
+      </w:pPr>
       <w:r>
         <w:rPr>
           <w:rFonts w:ascii="Arial" w:hAnsi="Arial" w:cs="Arial"/>
@@ -7024,7 +6751,7 @@
           <w:sz w:val="22"/>
           <w:szCs w:val="22"/>
         </w:rPr>
-        <w:t xml:space="preserve"> with [-1, 1, -2, 2, -2, 2, -1, 1] to find next possible position in each column</w:t>
+        <w:t>Fill the chessboard[iim][jjm] with fCount</w:t>
       </w:r>
     </w:p>
     <w:p>
@@ -7046,19 +6773,21 @@
           <w:sz w:val="22"/>
           <w:szCs w:val="22"/>
         </w:rPr>
-        <w:t xml:space="preserve">Declare </w:t>
-      </w:r>
-      <w:proofErr w:type="spellStart"/>
-      <w:r>
+        <w:t>End if</w:t>
+      </w:r>
+    </w:p>
+    <w:p>
+      <w:pPr>
+        <w:pStyle w:val="NormalWeb"/>
+        <w:spacing w:before="0" w:beforeAutospacing="0" w:after="0" w:afterAutospacing="0"/>
+        <w:ind w:left="720"/>
         <w:rPr>
           <w:rFonts w:ascii="Arial" w:hAnsi="Arial" w:cs="Arial"/>
           <w:color w:val="000000"/>
           <w:sz w:val="22"/>
           <w:szCs w:val="22"/>
         </w:rPr>
-        <w:t>fCount</w:t>
-      </w:r>
-      <w:proofErr w:type="spellEnd"/>
+      </w:pPr>
       <w:r>
         <w:rPr>
           <w:rFonts w:ascii="Arial" w:hAnsi="Arial" w:cs="Arial"/>
@@ -7066,19 +6795,21 @@
           <w:sz w:val="22"/>
           <w:szCs w:val="22"/>
         </w:rPr>
-        <w:t xml:space="preserve">=0 to count the moves (when it is equal with </w:t>
-      </w:r>
-      <w:proofErr w:type="spellStart"/>
-      <w:r>
+        <w:t>If fCount &gt;= MaxCount</w:t>
+      </w:r>
+    </w:p>
+    <w:p>
+      <w:pPr>
+        <w:pStyle w:val="NormalWeb"/>
+        <w:spacing w:before="0" w:beforeAutospacing="0" w:after="0" w:afterAutospacing="0"/>
+        <w:ind w:left="720"/>
         <w:rPr>
           <w:rFonts w:ascii="Arial" w:hAnsi="Arial" w:cs="Arial"/>
           <w:color w:val="000000"/>
           <w:sz w:val="22"/>
           <w:szCs w:val="22"/>
         </w:rPr>
-        <w:t>iMa</w:t>
-      </w:r>
-      <w:proofErr w:type="spellEnd"/>
+      </w:pPr>
       <w:r>
         <w:rPr>
           <w:rFonts w:ascii="Arial" w:hAnsi="Arial" w:cs="Arial"/>
@@ -7086,19 +6817,21 @@
           <w:sz w:val="22"/>
           <w:szCs w:val="22"/>
         </w:rPr>
-        <w:t xml:space="preserve"> * </w:t>
-      </w:r>
-      <w:proofErr w:type="spellStart"/>
-      <w:r>
+        <w:t>Go out from function</w:t>
+      </w:r>
+    </w:p>
+    <w:p>
+      <w:pPr>
+        <w:pStyle w:val="NormalWeb"/>
+        <w:spacing w:before="0" w:beforeAutospacing="0" w:after="0" w:afterAutospacing="0"/>
+        <w:ind w:left="720"/>
         <w:rPr>
           <w:rFonts w:ascii="Arial" w:hAnsi="Arial" w:cs="Arial"/>
           <w:color w:val="000000"/>
           <w:sz w:val="22"/>
           <w:szCs w:val="22"/>
         </w:rPr>
-        <w:t>xiMax</w:t>
-      </w:r>
-      <w:proofErr w:type="spellEnd"/>
+      </w:pPr>
       <w:r>
         <w:rPr>
           <w:rFonts w:ascii="Arial" w:hAnsi="Arial" w:cs="Arial"/>
@@ -7106,7 +6839,7 @@
           <w:sz w:val="22"/>
           <w:szCs w:val="22"/>
         </w:rPr>
-        <w:t xml:space="preserve"> the loop is over)</w:t>
+        <w:t>Else</w:t>
       </w:r>
     </w:p>
     <w:p>
@@ -7128,19 +6861,21 @@
           <w:sz w:val="22"/>
           <w:szCs w:val="22"/>
         </w:rPr>
-        <w:t xml:space="preserve">Define a function named </w:t>
-      </w:r>
-      <w:proofErr w:type="spellStart"/>
-      <w:r>
+        <w:t>For ii=0 to ii&lt; nextPosi.length and ii++</w:t>
+      </w:r>
+    </w:p>
+    <w:p>
+      <w:pPr>
+        <w:pStyle w:val="NormalWeb"/>
+        <w:spacing w:before="0" w:beforeAutospacing="0" w:after="0" w:afterAutospacing="0"/>
+        <w:ind w:left="720"/>
         <w:rPr>
           <w:rFonts w:ascii="Arial" w:hAnsi="Arial" w:cs="Arial"/>
           <w:color w:val="000000"/>
           <w:sz w:val="22"/>
           <w:szCs w:val="22"/>
         </w:rPr>
-        <w:t>start_</w:t>
-      </w:r>
-      <w:proofErr w:type="gramStart"/>
+      </w:pPr>
       <w:r>
         <w:rPr>
           <w:rFonts w:ascii="Arial" w:hAnsi="Arial" w:cs="Arial"/>
@@ -7148,20 +6883,21 @@
           <w:sz w:val="22"/>
           <w:szCs w:val="22"/>
         </w:rPr>
-        <w:t>calc</w:t>
-      </w:r>
-      <w:proofErr w:type="spellEnd"/>
-      <w:r>
+        <w:t>Find next row position with nexti = nextPosi[ii] + iim;</w:t>
+      </w:r>
+    </w:p>
+    <w:p>
+      <w:pPr>
+        <w:pStyle w:val="NormalWeb"/>
+        <w:spacing w:before="0" w:beforeAutospacing="0" w:after="0" w:afterAutospacing="0"/>
+        <w:ind w:left="720"/>
         <w:rPr>
           <w:rFonts w:ascii="Arial" w:hAnsi="Arial" w:cs="Arial"/>
           <w:color w:val="000000"/>
           <w:sz w:val="22"/>
           <w:szCs w:val="22"/>
         </w:rPr>
-        <w:t>(</w:t>
-      </w:r>
-      <w:proofErr w:type="spellStart"/>
-      <w:proofErr w:type="gramEnd"/>
+      </w:pPr>
       <w:r>
         <w:rPr>
           <w:rFonts w:ascii="Arial" w:hAnsi="Arial" w:cs="Arial"/>
@@ -7169,19 +6905,22 @@
           <w:sz w:val="22"/>
           <w:szCs w:val="22"/>
         </w:rPr>
-        <w:t>starti</w:t>
-      </w:r>
-      <w:proofErr w:type="spellEnd"/>
-      <w:r>
+        <w:lastRenderedPageBreak/>
+        <w:t>Find next column position with nextj = nextPosj[ii] + jjm;</w:t>
+      </w:r>
+    </w:p>
+    <w:p>
+      <w:pPr>
+        <w:pStyle w:val="NormalWeb"/>
+        <w:spacing w:before="0" w:beforeAutospacing="0" w:after="0" w:afterAutospacing="0"/>
+        <w:ind w:left="720"/>
         <w:rPr>
           <w:rFonts w:ascii="Arial" w:hAnsi="Arial" w:cs="Arial"/>
           <w:color w:val="000000"/>
           <w:sz w:val="22"/>
           <w:szCs w:val="22"/>
         </w:rPr>
-        <w:t xml:space="preserve">, </w:t>
-      </w:r>
-      <w:proofErr w:type="spellStart"/>
+      </w:pPr>
       <w:r>
         <w:rPr>
           <w:rFonts w:ascii="Arial" w:hAnsi="Arial" w:cs="Arial"/>
@@ -7189,17 +6928,29 @@
           <w:sz w:val="22"/>
           <w:szCs w:val="22"/>
         </w:rPr>
-        <w:t>startj</w:t>
-      </w:r>
-      <w:proofErr w:type="spellEnd"/>
-      <w:r>
+        <w:t>If next position of row and column are between 0 and 7</w:t>
+      </w:r>
+    </w:p>
+    <w:p>
+      <w:pPr>
+        <w:pStyle w:val="NormalWeb"/>
+        <w:spacing w:before="0" w:beforeAutospacing="0" w:after="0" w:afterAutospacing="0"/>
+        <w:ind w:left="720"/>
         <w:rPr>
           <w:rFonts w:ascii="Arial" w:hAnsi="Arial" w:cs="Arial"/>
           <w:color w:val="000000"/>
           <w:sz w:val="22"/>
           <w:szCs w:val="22"/>
         </w:rPr>
-        <w:t>) . we call this function with selected cell on chess board to start calculating from there</w:t>
+      </w:pPr>
+      <w:r>
+        <w:rPr>
+          <w:rFonts w:ascii="Arial" w:hAnsi="Arial" w:cs="Arial"/>
+          <w:color w:val="000000"/>
+          <w:sz w:val="22"/>
+          <w:szCs w:val="22"/>
+        </w:rPr>
+        <w:t>If new position address is empty in chess board (chesBoard[nexti][nextj] == 0)</w:t>
       </w:r>
     </w:p>
     <w:p>
@@ -7221,7 +6972,7 @@
           <w:sz w:val="22"/>
           <w:szCs w:val="22"/>
         </w:rPr>
-        <w:t>Fill all member of array chessboard with 0</w:t>
+        <w:t>Add 1 to fCount</w:t>
       </w:r>
     </w:p>
     <w:p>
@@ -7243,19 +6994,21 @@
           <w:sz w:val="22"/>
           <w:szCs w:val="22"/>
         </w:rPr>
-        <w:t xml:space="preserve">Let </w:t>
-      </w:r>
-      <w:proofErr w:type="spellStart"/>
-      <w:r>
+        <w:t>Fill chesBoard[iim][jjm] with fCount</w:t>
+      </w:r>
+    </w:p>
+    <w:p>
+      <w:pPr>
+        <w:pStyle w:val="NormalWeb"/>
+        <w:spacing w:before="0" w:beforeAutospacing="0" w:after="0" w:afterAutospacing="0"/>
+        <w:ind w:left="720"/>
         <w:rPr>
           <w:rFonts w:ascii="Arial" w:hAnsi="Arial" w:cs="Arial"/>
           <w:color w:val="000000"/>
           <w:sz w:val="22"/>
           <w:szCs w:val="22"/>
         </w:rPr>
-        <w:t>fCount</w:t>
-      </w:r>
-      <w:proofErr w:type="spellEnd"/>
+      </w:pPr>
       <w:r>
         <w:rPr>
           <w:rFonts w:ascii="Arial" w:hAnsi="Arial" w:cs="Arial"/>
@@ -7263,7 +7016,7 @@
           <w:sz w:val="22"/>
           <w:szCs w:val="22"/>
         </w:rPr>
-        <w:t xml:space="preserve"> (our counter) be 0</w:t>
+        <w:t>if (fCount &lt; MaxCount) {</w:t>
       </w:r>
     </w:p>
     <w:p>
@@ -7285,20 +7038,21 @@
           <w:sz w:val="22"/>
           <w:szCs w:val="22"/>
         </w:rPr>
-        <w:t xml:space="preserve">Call function </w:t>
-      </w:r>
-      <w:proofErr w:type="spellStart"/>
-      <w:proofErr w:type="gramStart"/>
-      <w:r>
+        <w:t>call moveknight again with new position (nexti, nextj)</w:t>
+      </w:r>
+    </w:p>
+    <w:p>
+      <w:pPr>
+        <w:pStyle w:val="NormalWeb"/>
+        <w:spacing w:before="0" w:beforeAutospacing="0" w:after="0" w:afterAutospacing="0"/>
+        <w:ind w:left="720"/>
         <w:rPr>
           <w:rFonts w:ascii="Arial" w:hAnsi="Arial" w:cs="Arial"/>
           <w:color w:val="000000"/>
           <w:sz w:val="22"/>
           <w:szCs w:val="22"/>
         </w:rPr>
-        <w:t>moveknight</w:t>
-      </w:r>
-      <w:proofErr w:type="spellEnd"/>
+      </w:pPr>
       <w:r>
         <w:rPr>
           <w:rFonts w:ascii="Arial" w:hAnsi="Arial" w:cs="Arial"/>
@@ -7306,20 +7060,21 @@
           <w:sz w:val="22"/>
           <w:szCs w:val="22"/>
         </w:rPr>
-        <w:t>(</w:t>
-      </w:r>
-      <w:proofErr w:type="spellStart"/>
-      <w:proofErr w:type="gramEnd"/>
-      <w:r>
+        <w:t>if (fCount &gt;= MaxCount) (it means we already done)</w:t>
+      </w:r>
+    </w:p>
+    <w:p>
+      <w:pPr>
+        <w:pStyle w:val="NormalWeb"/>
+        <w:spacing w:before="0" w:beforeAutospacing="0" w:after="0" w:afterAutospacing="0"/>
+        <w:ind w:left="720"/>
         <w:rPr>
           <w:rFonts w:ascii="Arial" w:hAnsi="Arial" w:cs="Arial"/>
           <w:color w:val="000000"/>
           <w:sz w:val="22"/>
           <w:szCs w:val="22"/>
         </w:rPr>
-        <w:t>starti</w:t>
-      </w:r>
-      <w:proofErr w:type="spellEnd"/>
+      </w:pPr>
       <w:r>
         <w:rPr>
           <w:rFonts w:ascii="Arial" w:hAnsi="Arial" w:cs="Arial"/>
@@ -7327,1062 +7082,6 @@
           <w:sz w:val="22"/>
           <w:szCs w:val="22"/>
         </w:rPr>
-        <w:t xml:space="preserve">, </w:t>
-      </w:r>
-      <w:proofErr w:type="spellStart"/>
-      <w:r>
-        <w:rPr>
-          <w:rFonts w:ascii="Arial" w:hAnsi="Arial" w:cs="Arial"/>
-          <w:color w:val="000000"/>
-          <w:sz w:val="22"/>
-          <w:szCs w:val="22"/>
-        </w:rPr>
-        <w:t>startj</w:t>
-      </w:r>
-      <w:proofErr w:type="spellEnd"/>
-      <w:r>
-        <w:rPr>
-          <w:rFonts w:ascii="Arial" w:hAnsi="Arial" w:cs="Arial"/>
-          <w:color w:val="000000"/>
-          <w:sz w:val="22"/>
-          <w:szCs w:val="22"/>
-        </w:rPr>
-        <w:t>) to start.</w:t>
-      </w:r>
-    </w:p>
-    <w:p>
-      <w:pPr>
-        <w:pStyle w:val="NormalWeb"/>
-        <w:spacing w:before="0" w:beforeAutospacing="0" w:after="0" w:afterAutospacing="0"/>
-        <w:ind w:left="720"/>
-        <w:rPr>
-          <w:rFonts w:ascii="Arial" w:hAnsi="Arial" w:cs="Arial"/>
-          <w:color w:val="000000"/>
-          <w:sz w:val="22"/>
-          <w:szCs w:val="22"/>
-        </w:rPr>
-      </w:pPr>
-      <w:r>
-        <w:rPr>
-          <w:rFonts w:ascii="Arial" w:hAnsi="Arial" w:cs="Arial"/>
-          <w:color w:val="000000"/>
-          <w:sz w:val="22"/>
-          <w:szCs w:val="22"/>
-        </w:rPr>
-        <w:t xml:space="preserve">Body of function </w:t>
-      </w:r>
-      <w:proofErr w:type="spellStart"/>
-      <w:proofErr w:type="gramStart"/>
-      <w:r>
-        <w:rPr>
-          <w:rFonts w:ascii="Arial" w:hAnsi="Arial" w:cs="Arial"/>
-          <w:color w:val="000000"/>
-          <w:sz w:val="22"/>
-          <w:szCs w:val="22"/>
-        </w:rPr>
-        <w:t>moveknight</w:t>
-      </w:r>
-      <w:proofErr w:type="spellEnd"/>
-      <w:r>
-        <w:rPr>
-          <w:rFonts w:ascii="Arial" w:hAnsi="Arial" w:cs="Arial"/>
-          <w:color w:val="000000"/>
-          <w:sz w:val="22"/>
-          <w:szCs w:val="22"/>
-        </w:rPr>
-        <w:t>(</w:t>
-      </w:r>
-      <w:proofErr w:type="spellStart"/>
-      <w:proofErr w:type="gramEnd"/>
-      <w:r>
-        <w:rPr>
-          <w:rFonts w:ascii="Arial" w:hAnsi="Arial" w:cs="Arial"/>
-          <w:color w:val="000000"/>
-          <w:sz w:val="22"/>
-          <w:szCs w:val="22"/>
-        </w:rPr>
-        <w:t>iim</w:t>
-      </w:r>
-      <w:proofErr w:type="spellEnd"/>
-      <w:r>
-        <w:rPr>
-          <w:rFonts w:ascii="Arial" w:hAnsi="Arial" w:cs="Arial"/>
-          <w:color w:val="000000"/>
-          <w:sz w:val="22"/>
-          <w:szCs w:val="22"/>
-        </w:rPr>
-        <w:t xml:space="preserve">, </w:t>
-      </w:r>
-      <w:proofErr w:type="spellStart"/>
-      <w:r>
-        <w:rPr>
-          <w:rFonts w:ascii="Arial" w:hAnsi="Arial" w:cs="Arial"/>
-          <w:color w:val="000000"/>
-          <w:sz w:val="22"/>
-          <w:szCs w:val="22"/>
-        </w:rPr>
-        <w:t>jjm</w:t>
-      </w:r>
-      <w:proofErr w:type="spellEnd"/>
-      <w:r>
-        <w:rPr>
-          <w:rFonts w:ascii="Arial" w:hAnsi="Arial" w:cs="Arial"/>
-          <w:color w:val="000000"/>
-          <w:sz w:val="22"/>
-          <w:szCs w:val="22"/>
-        </w:rPr>
-        <w:t>)</w:t>
-      </w:r>
-    </w:p>
-    <w:p>
-      <w:pPr>
-        <w:pStyle w:val="NormalWeb"/>
-        <w:spacing w:before="0" w:beforeAutospacing="0" w:after="0" w:afterAutospacing="0"/>
-        <w:ind w:left="720"/>
-        <w:rPr>
-          <w:rFonts w:ascii="Arial" w:hAnsi="Arial" w:cs="Arial"/>
-          <w:color w:val="000000"/>
-          <w:sz w:val="22"/>
-          <w:szCs w:val="22"/>
-        </w:rPr>
-      </w:pPr>
-      <w:r>
-        <w:rPr>
-          <w:rFonts w:ascii="Arial" w:hAnsi="Arial" w:cs="Arial"/>
-          <w:color w:val="000000"/>
-          <w:sz w:val="22"/>
-          <w:szCs w:val="22"/>
-        </w:rPr>
-        <w:t xml:space="preserve">If </w:t>
-      </w:r>
-      <w:proofErr w:type="spellStart"/>
-      <w:r>
-        <w:rPr>
-          <w:rFonts w:ascii="Arial" w:hAnsi="Arial" w:cs="Arial"/>
-          <w:color w:val="000000"/>
-          <w:sz w:val="22"/>
-          <w:szCs w:val="22"/>
-        </w:rPr>
-        <w:t>fCount</w:t>
-      </w:r>
-      <w:proofErr w:type="spellEnd"/>
-      <w:r>
-        <w:rPr>
-          <w:rFonts w:ascii="Arial" w:hAnsi="Arial" w:cs="Arial"/>
-          <w:color w:val="000000"/>
-          <w:sz w:val="22"/>
-          <w:szCs w:val="22"/>
-        </w:rPr>
-        <w:t xml:space="preserve"> = </w:t>
-      </w:r>
-      <w:proofErr w:type="spellStart"/>
-      <w:r>
-        <w:rPr>
-          <w:rFonts w:ascii="Arial" w:hAnsi="Arial" w:cs="Arial"/>
-          <w:color w:val="000000"/>
-          <w:sz w:val="22"/>
-          <w:szCs w:val="22"/>
-        </w:rPr>
-        <w:t>MaxCount</w:t>
-      </w:r>
-      <w:proofErr w:type="spellEnd"/>
-      <w:r>
-        <w:rPr>
-          <w:rFonts w:ascii="Arial" w:hAnsi="Arial" w:cs="Arial"/>
-          <w:color w:val="000000"/>
-          <w:sz w:val="22"/>
-          <w:szCs w:val="22"/>
-        </w:rPr>
-        <w:t xml:space="preserve"> (it means just on cell is left)</w:t>
-      </w:r>
-    </w:p>
-    <w:p>
-      <w:pPr>
-        <w:pStyle w:val="NormalWeb"/>
-        <w:spacing w:before="0" w:beforeAutospacing="0" w:after="0" w:afterAutospacing="0"/>
-        <w:ind w:left="720"/>
-        <w:rPr>
-          <w:rFonts w:ascii="Arial" w:hAnsi="Arial" w:cs="Arial"/>
-          <w:color w:val="000000"/>
-          <w:sz w:val="22"/>
-          <w:szCs w:val="22"/>
-        </w:rPr>
-      </w:pPr>
-      <w:r>
-        <w:rPr>
-          <w:rFonts w:ascii="Arial" w:hAnsi="Arial" w:cs="Arial"/>
-          <w:color w:val="000000"/>
-          <w:sz w:val="22"/>
-          <w:szCs w:val="22"/>
-        </w:rPr>
-        <w:t xml:space="preserve">Add 1 to </w:t>
-      </w:r>
-      <w:proofErr w:type="spellStart"/>
-      <w:r>
-        <w:rPr>
-          <w:rFonts w:ascii="Arial" w:hAnsi="Arial" w:cs="Arial"/>
-          <w:color w:val="000000"/>
-          <w:sz w:val="22"/>
-          <w:szCs w:val="22"/>
-        </w:rPr>
-        <w:t>fCount</w:t>
-      </w:r>
-      <w:proofErr w:type="spellEnd"/>
-    </w:p>
-    <w:p>
-      <w:pPr>
-        <w:pStyle w:val="NormalWeb"/>
-        <w:spacing w:before="0" w:beforeAutospacing="0" w:after="0" w:afterAutospacing="0"/>
-        <w:ind w:left="720"/>
-        <w:rPr>
-          <w:rFonts w:ascii="Arial" w:hAnsi="Arial" w:cs="Arial"/>
-          <w:color w:val="000000"/>
-          <w:sz w:val="22"/>
-          <w:szCs w:val="22"/>
-        </w:rPr>
-      </w:pPr>
-      <w:r>
-        <w:rPr>
-          <w:rFonts w:ascii="Arial" w:hAnsi="Arial" w:cs="Arial"/>
-          <w:color w:val="000000"/>
-          <w:sz w:val="22"/>
-          <w:szCs w:val="22"/>
-        </w:rPr>
-        <w:t>Fill the chessboard[</w:t>
-      </w:r>
-      <w:proofErr w:type="spellStart"/>
-      <w:r>
-        <w:rPr>
-          <w:rFonts w:ascii="Arial" w:hAnsi="Arial" w:cs="Arial"/>
-          <w:color w:val="000000"/>
-          <w:sz w:val="22"/>
-          <w:szCs w:val="22"/>
-        </w:rPr>
-        <w:t>iim</w:t>
-      </w:r>
-      <w:proofErr w:type="spellEnd"/>
-      <w:r>
-        <w:rPr>
-          <w:rFonts w:ascii="Arial" w:hAnsi="Arial" w:cs="Arial"/>
-          <w:color w:val="000000"/>
-          <w:sz w:val="22"/>
-          <w:szCs w:val="22"/>
-        </w:rPr>
-        <w:t>][</w:t>
-      </w:r>
-      <w:proofErr w:type="spellStart"/>
-      <w:r>
-        <w:rPr>
-          <w:rFonts w:ascii="Arial" w:hAnsi="Arial" w:cs="Arial"/>
-          <w:color w:val="000000"/>
-          <w:sz w:val="22"/>
-          <w:szCs w:val="22"/>
-        </w:rPr>
-        <w:t>jjm</w:t>
-      </w:r>
-      <w:proofErr w:type="spellEnd"/>
-      <w:r>
-        <w:rPr>
-          <w:rFonts w:ascii="Arial" w:hAnsi="Arial" w:cs="Arial"/>
-          <w:color w:val="000000"/>
-          <w:sz w:val="22"/>
-          <w:szCs w:val="22"/>
-        </w:rPr>
-        <w:t xml:space="preserve">] with </w:t>
-      </w:r>
-      <w:proofErr w:type="spellStart"/>
-      <w:r>
-        <w:rPr>
-          <w:rFonts w:ascii="Arial" w:hAnsi="Arial" w:cs="Arial"/>
-          <w:color w:val="000000"/>
-          <w:sz w:val="22"/>
-          <w:szCs w:val="22"/>
-        </w:rPr>
-        <w:t>fCount</w:t>
-      </w:r>
-      <w:proofErr w:type="spellEnd"/>
-    </w:p>
-    <w:p>
-      <w:pPr>
-        <w:pStyle w:val="NormalWeb"/>
-        <w:spacing w:before="0" w:beforeAutospacing="0" w:after="0" w:afterAutospacing="0"/>
-        <w:ind w:left="720"/>
-        <w:rPr>
-          <w:rFonts w:ascii="Arial" w:hAnsi="Arial" w:cs="Arial"/>
-          <w:color w:val="000000"/>
-          <w:sz w:val="22"/>
-          <w:szCs w:val="22"/>
-        </w:rPr>
-      </w:pPr>
-      <w:r>
-        <w:rPr>
-          <w:rFonts w:ascii="Arial" w:hAnsi="Arial" w:cs="Arial"/>
-          <w:color w:val="000000"/>
-          <w:sz w:val="22"/>
-          <w:szCs w:val="22"/>
-        </w:rPr>
-        <w:t>End if</w:t>
-      </w:r>
-    </w:p>
-    <w:p>
-      <w:pPr>
-        <w:pStyle w:val="NormalWeb"/>
-        <w:spacing w:before="0" w:beforeAutospacing="0" w:after="0" w:afterAutospacing="0"/>
-        <w:ind w:left="720"/>
-        <w:rPr>
-          <w:rFonts w:ascii="Arial" w:hAnsi="Arial" w:cs="Arial"/>
-          <w:color w:val="000000"/>
-          <w:sz w:val="22"/>
-          <w:szCs w:val="22"/>
-        </w:rPr>
-      </w:pPr>
-      <w:r>
-        <w:rPr>
-          <w:rFonts w:ascii="Arial" w:hAnsi="Arial" w:cs="Arial"/>
-          <w:color w:val="000000"/>
-          <w:sz w:val="22"/>
-          <w:szCs w:val="22"/>
-        </w:rPr>
-        <w:t xml:space="preserve">If </w:t>
-      </w:r>
-      <w:proofErr w:type="spellStart"/>
-      <w:r>
-        <w:rPr>
-          <w:rFonts w:ascii="Arial" w:hAnsi="Arial" w:cs="Arial"/>
-          <w:color w:val="000000"/>
-          <w:sz w:val="22"/>
-          <w:szCs w:val="22"/>
-        </w:rPr>
-        <w:t>fCount</w:t>
-      </w:r>
-      <w:proofErr w:type="spellEnd"/>
-      <w:r>
-        <w:rPr>
-          <w:rFonts w:ascii="Arial" w:hAnsi="Arial" w:cs="Arial"/>
-          <w:color w:val="000000"/>
-          <w:sz w:val="22"/>
-          <w:szCs w:val="22"/>
-        </w:rPr>
-        <w:t xml:space="preserve"> &gt;= </w:t>
-      </w:r>
-      <w:proofErr w:type="spellStart"/>
-      <w:r>
-        <w:rPr>
-          <w:rFonts w:ascii="Arial" w:hAnsi="Arial" w:cs="Arial"/>
-          <w:color w:val="000000"/>
-          <w:sz w:val="22"/>
-          <w:szCs w:val="22"/>
-        </w:rPr>
-        <w:t>MaxCount</w:t>
-      </w:r>
-      <w:proofErr w:type="spellEnd"/>
-    </w:p>
-    <w:p>
-      <w:pPr>
-        <w:pStyle w:val="NormalWeb"/>
-        <w:spacing w:before="0" w:beforeAutospacing="0" w:after="0" w:afterAutospacing="0"/>
-        <w:ind w:left="720"/>
-        <w:rPr>
-          <w:rFonts w:ascii="Arial" w:hAnsi="Arial" w:cs="Arial"/>
-          <w:color w:val="000000"/>
-          <w:sz w:val="22"/>
-          <w:szCs w:val="22"/>
-        </w:rPr>
-      </w:pPr>
-      <w:r>
-        <w:rPr>
-          <w:rFonts w:ascii="Arial" w:hAnsi="Arial" w:cs="Arial"/>
-          <w:color w:val="000000"/>
-          <w:sz w:val="22"/>
-          <w:szCs w:val="22"/>
-        </w:rPr>
-        <w:t>Go out from function</w:t>
-      </w:r>
-    </w:p>
-    <w:p>
-      <w:pPr>
-        <w:pStyle w:val="NormalWeb"/>
-        <w:spacing w:before="0" w:beforeAutospacing="0" w:after="0" w:afterAutospacing="0"/>
-        <w:ind w:left="720"/>
-        <w:rPr>
-          <w:rFonts w:ascii="Arial" w:hAnsi="Arial" w:cs="Arial"/>
-          <w:color w:val="000000"/>
-          <w:sz w:val="22"/>
-          <w:szCs w:val="22"/>
-        </w:rPr>
-      </w:pPr>
-      <w:r>
-        <w:rPr>
-          <w:rFonts w:ascii="Arial" w:hAnsi="Arial" w:cs="Arial"/>
-          <w:color w:val="000000"/>
-          <w:sz w:val="22"/>
-          <w:szCs w:val="22"/>
-        </w:rPr>
-        <w:t>Else</w:t>
-      </w:r>
-    </w:p>
-    <w:p>
-      <w:pPr>
-        <w:pStyle w:val="NormalWeb"/>
-        <w:spacing w:before="0" w:beforeAutospacing="0" w:after="0" w:afterAutospacing="0"/>
-        <w:ind w:left="720"/>
-        <w:rPr>
-          <w:rFonts w:ascii="Arial" w:hAnsi="Arial" w:cs="Arial"/>
-          <w:color w:val="000000"/>
-          <w:sz w:val="22"/>
-          <w:szCs w:val="22"/>
-        </w:rPr>
-      </w:pPr>
-      <w:r>
-        <w:rPr>
-          <w:rFonts w:ascii="Arial" w:hAnsi="Arial" w:cs="Arial"/>
-          <w:color w:val="000000"/>
-          <w:sz w:val="22"/>
-          <w:szCs w:val="22"/>
-        </w:rPr>
-        <w:t xml:space="preserve">For ii=0 to ii&lt; </w:t>
-      </w:r>
-      <w:proofErr w:type="spellStart"/>
-      <w:r>
-        <w:rPr>
-          <w:rFonts w:ascii="Arial" w:hAnsi="Arial" w:cs="Arial"/>
-          <w:color w:val="000000"/>
-          <w:sz w:val="22"/>
-          <w:szCs w:val="22"/>
-        </w:rPr>
-        <w:t>nextPosi.length</w:t>
-      </w:r>
-      <w:proofErr w:type="spellEnd"/>
-      <w:r>
-        <w:rPr>
-          <w:rFonts w:ascii="Arial" w:hAnsi="Arial" w:cs="Arial"/>
-          <w:color w:val="000000"/>
-          <w:sz w:val="22"/>
-          <w:szCs w:val="22"/>
-        </w:rPr>
-        <w:t xml:space="preserve"> and ii++</w:t>
-      </w:r>
-    </w:p>
-    <w:p>
-      <w:pPr>
-        <w:pStyle w:val="NormalWeb"/>
-        <w:spacing w:before="0" w:beforeAutospacing="0" w:after="0" w:afterAutospacing="0"/>
-        <w:ind w:left="720"/>
-        <w:rPr>
-          <w:rFonts w:ascii="Arial" w:hAnsi="Arial" w:cs="Arial"/>
-          <w:color w:val="000000"/>
-          <w:sz w:val="22"/>
-          <w:szCs w:val="22"/>
-        </w:rPr>
-      </w:pPr>
-      <w:r>
-        <w:rPr>
-          <w:rFonts w:ascii="Arial" w:hAnsi="Arial" w:cs="Arial"/>
-          <w:color w:val="000000"/>
-          <w:sz w:val="22"/>
-          <w:szCs w:val="22"/>
-        </w:rPr>
-        <w:t xml:space="preserve">Find next row position with </w:t>
-      </w:r>
-      <w:proofErr w:type="spellStart"/>
-      <w:r>
-        <w:rPr>
-          <w:rFonts w:ascii="Arial" w:hAnsi="Arial" w:cs="Arial"/>
-          <w:color w:val="000000"/>
-          <w:sz w:val="22"/>
-          <w:szCs w:val="22"/>
-        </w:rPr>
-        <w:t>nexti</w:t>
-      </w:r>
-      <w:proofErr w:type="spellEnd"/>
-      <w:r>
-        <w:rPr>
-          <w:rFonts w:ascii="Arial" w:hAnsi="Arial" w:cs="Arial"/>
-          <w:color w:val="000000"/>
-          <w:sz w:val="22"/>
-          <w:szCs w:val="22"/>
-        </w:rPr>
-        <w:t xml:space="preserve"> = </w:t>
-      </w:r>
-      <w:proofErr w:type="spellStart"/>
-      <w:r>
-        <w:rPr>
-          <w:rFonts w:ascii="Arial" w:hAnsi="Arial" w:cs="Arial"/>
-          <w:color w:val="000000"/>
-          <w:sz w:val="22"/>
-          <w:szCs w:val="22"/>
-        </w:rPr>
-        <w:t>nextPosi</w:t>
-      </w:r>
-      <w:proofErr w:type="spellEnd"/>
-      <w:r>
-        <w:rPr>
-          <w:rFonts w:ascii="Arial" w:hAnsi="Arial" w:cs="Arial"/>
-          <w:color w:val="000000"/>
-          <w:sz w:val="22"/>
-          <w:szCs w:val="22"/>
-        </w:rPr>
-        <w:t xml:space="preserve">[ii] + </w:t>
-      </w:r>
-      <w:proofErr w:type="spellStart"/>
-      <w:r>
-        <w:rPr>
-          <w:rFonts w:ascii="Arial" w:hAnsi="Arial" w:cs="Arial"/>
-          <w:color w:val="000000"/>
-          <w:sz w:val="22"/>
-          <w:szCs w:val="22"/>
-        </w:rPr>
-        <w:t>iim</w:t>
-      </w:r>
-      <w:proofErr w:type="spellEnd"/>
-      <w:r>
-        <w:rPr>
-          <w:rFonts w:ascii="Arial" w:hAnsi="Arial" w:cs="Arial"/>
-          <w:color w:val="000000"/>
-          <w:sz w:val="22"/>
-          <w:szCs w:val="22"/>
-        </w:rPr>
-        <w:t>;</w:t>
-      </w:r>
-    </w:p>
-    <w:p>
-      <w:pPr>
-        <w:pStyle w:val="NormalWeb"/>
-        <w:spacing w:before="0" w:beforeAutospacing="0" w:after="0" w:afterAutospacing="0"/>
-        <w:ind w:left="720"/>
-        <w:rPr>
-          <w:rFonts w:ascii="Arial" w:hAnsi="Arial" w:cs="Arial"/>
-          <w:color w:val="000000"/>
-          <w:sz w:val="22"/>
-          <w:szCs w:val="22"/>
-        </w:rPr>
-      </w:pPr>
-      <w:r>
-        <w:rPr>
-          <w:rFonts w:ascii="Arial" w:hAnsi="Arial" w:cs="Arial"/>
-          <w:color w:val="000000"/>
-          <w:sz w:val="22"/>
-          <w:szCs w:val="22"/>
-        </w:rPr>
-        <w:lastRenderedPageBreak/>
-        <w:t xml:space="preserve">Find next column position with </w:t>
-      </w:r>
-      <w:proofErr w:type="spellStart"/>
-      <w:r>
-        <w:rPr>
-          <w:rFonts w:ascii="Arial" w:hAnsi="Arial" w:cs="Arial"/>
-          <w:color w:val="000000"/>
-          <w:sz w:val="22"/>
-          <w:szCs w:val="22"/>
-        </w:rPr>
-        <w:t>nextj</w:t>
-      </w:r>
-      <w:proofErr w:type="spellEnd"/>
-      <w:r>
-        <w:rPr>
-          <w:rFonts w:ascii="Arial" w:hAnsi="Arial" w:cs="Arial"/>
-          <w:color w:val="000000"/>
-          <w:sz w:val="22"/>
-          <w:szCs w:val="22"/>
-        </w:rPr>
-        <w:t xml:space="preserve"> = </w:t>
-      </w:r>
-      <w:proofErr w:type="spellStart"/>
-      <w:r>
-        <w:rPr>
-          <w:rFonts w:ascii="Arial" w:hAnsi="Arial" w:cs="Arial"/>
-          <w:color w:val="000000"/>
-          <w:sz w:val="22"/>
-          <w:szCs w:val="22"/>
-        </w:rPr>
-        <w:t>nextPosj</w:t>
-      </w:r>
-      <w:proofErr w:type="spellEnd"/>
-      <w:r>
-        <w:rPr>
-          <w:rFonts w:ascii="Arial" w:hAnsi="Arial" w:cs="Arial"/>
-          <w:color w:val="000000"/>
-          <w:sz w:val="22"/>
-          <w:szCs w:val="22"/>
-        </w:rPr>
-        <w:t xml:space="preserve">[ii] + </w:t>
-      </w:r>
-      <w:proofErr w:type="spellStart"/>
-      <w:r>
-        <w:rPr>
-          <w:rFonts w:ascii="Arial" w:hAnsi="Arial" w:cs="Arial"/>
-          <w:color w:val="000000"/>
-          <w:sz w:val="22"/>
-          <w:szCs w:val="22"/>
-        </w:rPr>
-        <w:t>jjm</w:t>
-      </w:r>
-      <w:proofErr w:type="spellEnd"/>
-      <w:r>
-        <w:rPr>
-          <w:rFonts w:ascii="Arial" w:hAnsi="Arial" w:cs="Arial"/>
-          <w:color w:val="000000"/>
-          <w:sz w:val="22"/>
-          <w:szCs w:val="22"/>
-        </w:rPr>
-        <w:t>;</w:t>
-      </w:r>
-    </w:p>
-    <w:p>
-      <w:pPr>
-        <w:pStyle w:val="NormalWeb"/>
-        <w:spacing w:before="0" w:beforeAutospacing="0" w:after="0" w:afterAutospacing="0"/>
-        <w:ind w:left="720"/>
-        <w:rPr>
-          <w:rFonts w:ascii="Arial" w:hAnsi="Arial" w:cs="Arial"/>
-          <w:color w:val="000000"/>
-          <w:sz w:val="22"/>
-          <w:szCs w:val="22"/>
-        </w:rPr>
-      </w:pPr>
-      <w:r>
-        <w:rPr>
-          <w:rFonts w:ascii="Arial" w:hAnsi="Arial" w:cs="Arial"/>
-          <w:color w:val="000000"/>
-          <w:sz w:val="22"/>
-          <w:szCs w:val="22"/>
-        </w:rPr>
-        <w:t>If next position of row and column are between 0 and 7</w:t>
-      </w:r>
-    </w:p>
-    <w:p>
-      <w:pPr>
-        <w:pStyle w:val="NormalWeb"/>
-        <w:spacing w:before="0" w:beforeAutospacing="0" w:after="0" w:afterAutospacing="0"/>
-        <w:ind w:left="720"/>
-        <w:rPr>
-          <w:rFonts w:ascii="Arial" w:hAnsi="Arial" w:cs="Arial"/>
-          <w:color w:val="000000"/>
-          <w:sz w:val="22"/>
-          <w:szCs w:val="22"/>
-        </w:rPr>
-      </w:pPr>
-      <w:r>
-        <w:rPr>
-          <w:rFonts w:ascii="Arial" w:hAnsi="Arial" w:cs="Arial"/>
-          <w:color w:val="000000"/>
-          <w:sz w:val="22"/>
-          <w:szCs w:val="22"/>
-        </w:rPr>
-        <w:t>If new position address is empty in chess board (</w:t>
-      </w:r>
-      <w:proofErr w:type="spellStart"/>
-      <w:r>
-        <w:rPr>
-          <w:rFonts w:ascii="Arial" w:hAnsi="Arial" w:cs="Arial"/>
-          <w:color w:val="000000"/>
-          <w:sz w:val="22"/>
-          <w:szCs w:val="22"/>
-        </w:rPr>
-        <w:t>chesBoard</w:t>
-      </w:r>
-      <w:proofErr w:type="spellEnd"/>
-      <w:r>
-        <w:rPr>
-          <w:rFonts w:ascii="Arial" w:hAnsi="Arial" w:cs="Arial"/>
-          <w:color w:val="000000"/>
-          <w:sz w:val="22"/>
-          <w:szCs w:val="22"/>
-        </w:rPr>
-        <w:t>[</w:t>
-      </w:r>
-      <w:proofErr w:type="spellStart"/>
-      <w:r>
-        <w:rPr>
-          <w:rFonts w:ascii="Arial" w:hAnsi="Arial" w:cs="Arial"/>
-          <w:color w:val="000000"/>
-          <w:sz w:val="22"/>
-          <w:szCs w:val="22"/>
-        </w:rPr>
-        <w:t>nexti</w:t>
-      </w:r>
-      <w:proofErr w:type="spellEnd"/>
-      <w:r>
-        <w:rPr>
-          <w:rFonts w:ascii="Arial" w:hAnsi="Arial" w:cs="Arial"/>
-          <w:color w:val="000000"/>
-          <w:sz w:val="22"/>
-          <w:szCs w:val="22"/>
-        </w:rPr>
-        <w:t>][</w:t>
-      </w:r>
-      <w:proofErr w:type="spellStart"/>
-      <w:r>
-        <w:rPr>
-          <w:rFonts w:ascii="Arial" w:hAnsi="Arial" w:cs="Arial"/>
-          <w:color w:val="000000"/>
-          <w:sz w:val="22"/>
-          <w:szCs w:val="22"/>
-        </w:rPr>
-        <w:t>nextj</w:t>
-      </w:r>
-      <w:proofErr w:type="spellEnd"/>
-      <w:r>
-        <w:rPr>
-          <w:rFonts w:ascii="Arial" w:hAnsi="Arial" w:cs="Arial"/>
-          <w:color w:val="000000"/>
-          <w:sz w:val="22"/>
-          <w:szCs w:val="22"/>
-        </w:rPr>
-        <w:t>] == 0)</w:t>
-      </w:r>
-    </w:p>
-    <w:p>
-      <w:pPr>
-        <w:pStyle w:val="NormalWeb"/>
-        <w:spacing w:before="0" w:beforeAutospacing="0" w:after="0" w:afterAutospacing="0"/>
-        <w:ind w:left="720"/>
-        <w:rPr>
-          <w:rFonts w:ascii="Arial" w:hAnsi="Arial" w:cs="Arial"/>
-          <w:color w:val="000000"/>
-          <w:sz w:val="22"/>
-          <w:szCs w:val="22"/>
-        </w:rPr>
-      </w:pPr>
-      <w:r>
-        <w:rPr>
-          <w:rFonts w:ascii="Arial" w:hAnsi="Arial" w:cs="Arial"/>
-          <w:color w:val="000000"/>
-          <w:sz w:val="22"/>
-          <w:szCs w:val="22"/>
-        </w:rPr>
-        <w:t xml:space="preserve">Add 1 to </w:t>
-      </w:r>
-      <w:proofErr w:type="spellStart"/>
-      <w:r>
-        <w:rPr>
-          <w:rFonts w:ascii="Arial" w:hAnsi="Arial" w:cs="Arial"/>
-          <w:color w:val="000000"/>
-          <w:sz w:val="22"/>
-          <w:szCs w:val="22"/>
-        </w:rPr>
-        <w:t>fCount</w:t>
-      </w:r>
-      <w:proofErr w:type="spellEnd"/>
-    </w:p>
-    <w:p>
-      <w:pPr>
-        <w:pStyle w:val="NormalWeb"/>
-        <w:spacing w:before="0" w:beforeAutospacing="0" w:after="0" w:afterAutospacing="0"/>
-        <w:ind w:left="720"/>
-        <w:rPr>
-          <w:rFonts w:ascii="Arial" w:hAnsi="Arial" w:cs="Arial"/>
-          <w:color w:val="000000"/>
-          <w:sz w:val="22"/>
-          <w:szCs w:val="22"/>
-        </w:rPr>
-      </w:pPr>
-      <w:r>
-        <w:rPr>
-          <w:rFonts w:ascii="Arial" w:hAnsi="Arial" w:cs="Arial"/>
-          <w:color w:val="000000"/>
-          <w:sz w:val="22"/>
-          <w:szCs w:val="22"/>
-        </w:rPr>
-        <w:t xml:space="preserve">Fill </w:t>
-      </w:r>
-      <w:proofErr w:type="spellStart"/>
-      <w:r>
-        <w:rPr>
-          <w:rFonts w:ascii="Arial" w:hAnsi="Arial" w:cs="Arial"/>
-          <w:color w:val="000000"/>
-          <w:sz w:val="22"/>
-          <w:szCs w:val="22"/>
-        </w:rPr>
-        <w:t>chesBoard</w:t>
-      </w:r>
-      <w:proofErr w:type="spellEnd"/>
-      <w:r>
-        <w:rPr>
-          <w:rFonts w:ascii="Arial" w:hAnsi="Arial" w:cs="Arial"/>
-          <w:color w:val="000000"/>
-          <w:sz w:val="22"/>
-          <w:szCs w:val="22"/>
-        </w:rPr>
-        <w:t>[</w:t>
-      </w:r>
-      <w:proofErr w:type="spellStart"/>
-      <w:r>
-        <w:rPr>
-          <w:rFonts w:ascii="Arial" w:hAnsi="Arial" w:cs="Arial"/>
-          <w:color w:val="000000"/>
-          <w:sz w:val="22"/>
-          <w:szCs w:val="22"/>
-        </w:rPr>
-        <w:t>iim</w:t>
-      </w:r>
-      <w:proofErr w:type="spellEnd"/>
-      <w:r>
-        <w:rPr>
-          <w:rFonts w:ascii="Arial" w:hAnsi="Arial" w:cs="Arial"/>
-          <w:color w:val="000000"/>
-          <w:sz w:val="22"/>
-          <w:szCs w:val="22"/>
-        </w:rPr>
-        <w:t>][</w:t>
-      </w:r>
-      <w:proofErr w:type="spellStart"/>
-      <w:r>
-        <w:rPr>
-          <w:rFonts w:ascii="Arial" w:hAnsi="Arial" w:cs="Arial"/>
-          <w:color w:val="000000"/>
-          <w:sz w:val="22"/>
-          <w:szCs w:val="22"/>
-        </w:rPr>
-        <w:t>jjm</w:t>
-      </w:r>
-      <w:proofErr w:type="spellEnd"/>
-      <w:r>
-        <w:rPr>
-          <w:rFonts w:ascii="Arial" w:hAnsi="Arial" w:cs="Arial"/>
-          <w:color w:val="000000"/>
-          <w:sz w:val="22"/>
-          <w:szCs w:val="22"/>
-        </w:rPr>
-        <w:t xml:space="preserve">] with </w:t>
-      </w:r>
-      <w:proofErr w:type="spellStart"/>
-      <w:r>
-        <w:rPr>
-          <w:rFonts w:ascii="Arial" w:hAnsi="Arial" w:cs="Arial"/>
-          <w:color w:val="000000"/>
-          <w:sz w:val="22"/>
-          <w:szCs w:val="22"/>
-        </w:rPr>
-        <w:t>fCount</w:t>
-      </w:r>
-      <w:proofErr w:type="spellEnd"/>
-    </w:p>
-    <w:p>
-      <w:pPr>
-        <w:pStyle w:val="NormalWeb"/>
-        <w:spacing w:before="0" w:beforeAutospacing="0" w:after="0" w:afterAutospacing="0"/>
-        <w:ind w:left="720"/>
-        <w:rPr>
-          <w:rFonts w:ascii="Arial" w:hAnsi="Arial" w:cs="Arial"/>
-          <w:color w:val="000000"/>
-          <w:sz w:val="22"/>
-          <w:szCs w:val="22"/>
-        </w:rPr>
-      </w:pPr>
-      <w:r>
-        <w:rPr>
-          <w:rFonts w:ascii="Arial" w:hAnsi="Arial" w:cs="Arial"/>
-          <w:color w:val="000000"/>
-          <w:sz w:val="22"/>
-          <w:szCs w:val="22"/>
-        </w:rPr>
-        <w:t>if (</w:t>
-      </w:r>
-      <w:proofErr w:type="spellStart"/>
-      <w:r>
-        <w:rPr>
-          <w:rFonts w:ascii="Arial" w:hAnsi="Arial" w:cs="Arial"/>
-          <w:color w:val="000000"/>
-          <w:sz w:val="22"/>
-          <w:szCs w:val="22"/>
-        </w:rPr>
-        <w:t>fCount</w:t>
-      </w:r>
-      <w:proofErr w:type="spellEnd"/>
-      <w:r>
-        <w:rPr>
-          <w:rFonts w:ascii="Arial" w:hAnsi="Arial" w:cs="Arial"/>
-          <w:color w:val="000000"/>
-          <w:sz w:val="22"/>
-          <w:szCs w:val="22"/>
-        </w:rPr>
-        <w:t xml:space="preserve"> &lt; </w:t>
-      </w:r>
-      <w:proofErr w:type="spellStart"/>
-      <w:r>
-        <w:rPr>
-          <w:rFonts w:ascii="Arial" w:hAnsi="Arial" w:cs="Arial"/>
-          <w:color w:val="000000"/>
-          <w:sz w:val="22"/>
-          <w:szCs w:val="22"/>
-        </w:rPr>
-        <w:t>MaxCount</w:t>
-      </w:r>
-      <w:proofErr w:type="spellEnd"/>
-      <w:r>
-        <w:rPr>
-          <w:rFonts w:ascii="Arial" w:hAnsi="Arial" w:cs="Arial"/>
-          <w:color w:val="000000"/>
-          <w:sz w:val="22"/>
-          <w:szCs w:val="22"/>
-        </w:rPr>
-        <w:t>) {</w:t>
-      </w:r>
-    </w:p>
-    <w:p>
-      <w:pPr>
-        <w:pStyle w:val="NormalWeb"/>
-        <w:spacing w:before="0" w:beforeAutospacing="0" w:after="0" w:afterAutospacing="0"/>
-        <w:ind w:left="720"/>
-        <w:rPr>
-          <w:rFonts w:ascii="Arial" w:hAnsi="Arial" w:cs="Arial"/>
-          <w:color w:val="000000"/>
-          <w:sz w:val="22"/>
-          <w:szCs w:val="22"/>
-        </w:rPr>
-      </w:pPr>
-      <w:r>
-        <w:rPr>
-          <w:rFonts w:ascii="Arial" w:hAnsi="Arial" w:cs="Arial"/>
-          <w:color w:val="000000"/>
-          <w:sz w:val="22"/>
-          <w:szCs w:val="22"/>
-        </w:rPr>
-        <w:t xml:space="preserve">call </w:t>
-      </w:r>
-      <w:proofErr w:type="spellStart"/>
-      <w:r>
-        <w:rPr>
-          <w:rFonts w:ascii="Arial" w:hAnsi="Arial" w:cs="Arial"/>
-          <w:color w:val="000000"/>
-          <w:sz w:val="22"/>
-          <w:szCs w:val="22"/>
-        </w:rPr>
-        <w:t>moveknight</w:t>
-      </w:r>
-      <w:proofErr w:type="spellEnd"/>
-      <w:r>
-        <w:rPr>
-          <w:rFonts w:ascii="Arial" w:hAnsi="Arial" w:cs="Arial"/>
-          <w:color w:val="000000"/>
-          <w:sz w:val="22"/>
-          <w:szCs w:val="22"/>
-        </w:rPr>
-        <w:t xml:space="preserve"> again with new position (</w:t>
-      </w:r>
-      <w:proofErr w:type="spellStart"/>
-      <w:r>
-        <w:rPr>
-          <w:rFonts w:ascii="Arial" w:hAnsi="Arial" w:cs="Arial"/>
-          <w:color w:val="000000"/>
-          <w:sz w:val="22"/>
-          <w:szCs w:val="22"/>
-        </w:rPr>
-        <w:t>nexti</w:t>
-      </w:r>
-      <w:proofErr w:type="spellEnd"/>
-      <w:r>
-        <w:rPr>
-          <w:rFonts w:ascii="Arial" w:hAnsi="Arial" w:cs="Arial"/>
-          <w:color w:val="000000"/>
-          <w:sz w:val="22"/>
-          <w:szCs w:val="22"/>
-        </w:rPr>
-        <w:t xml:space="preserve">, </w:t>
-      </w:r>
-      <w:proofErr w:type="spellStart"/>
-      <w:r>
-        <w:rPr>
-          <w:rFonts w:ascii="Arial" w:hAnsi="Arial" w:cs="Arial"/>
-          <w:color w:val="000000"/>
-          <w:sz w:val="22"/>
-          <w:szCs w:val="22"/>
-        </w:rPr>
-        <w:t>nextj</w:t>
-      </w:r>
-      <w:proofErr w:type="spellEnd"/>
-      <w:r>
-        <w:rPr>
-          <w:rFonts w:ascii="Arial" w:hAnsi="Arial" w:cs="Arial"/>
-          <w:color w:val="000000"/>
-          <w:sz w:val="22"/>
-          <w:szCs w:val="22"/>
-        </w:rPr>
-        <w:t>)</w:t>
-      </w:r>
-    </w:p>
-    <w:p>
-      <w:pPr>
-        <w:pStyle w:val="NormalWeb"/>
-        <w:spacing w:before="0" w:beforeAutospacing="0" w:after="0" w:afterAutospacing="0"/>
-        <w:ind w:left="720"/>
-        <w:rPr>
-          <w:rFonts w:ascii="Arial" w:hAnsi="Arial" w:cs="Arial"/>
-          <w:color w:val="000000"/>
-          <w:sz w:val="22"/>
-          <w:szCs w:val="22"/>
-        </w:rPr>
-      </w:pPr>
-      <w:r>
-        <w:rPr>
-          <w:rFonts w:ascii="Arial" w:hAnsi="Arial" w:cs="Arial"/>
-          <w:color w:val="000000"/>
-          <w:sz w:val="22"/>
-          <w:szCs w:val="22"/>
-        </w:rPr>
-        <w:t>if (</w:t>
-      </w:r>
-      <w:proofErr w:type="spellStart"/>
-      <w:r>
-        <w:rPr>
-          <w:rFonts w:ascii="Arial" w:hAnsi="Arial" w:cs="Arial"/>
-          <w:color w:val="000000"/>
-          <w:sz w:val="22"/>
-          <w:szCs w:val="22"/>
-        </w:rPr>
-        <w:t>fCount</w:t>
-      </w:r>
-      <w:proofErr w:type="spellEnd"/>
-      <w:r>
-        <w:rPr>
-          <w:rFonts w:ascii="Arial" w:hAnsi="Arial" w:cs="Arial"/>
-          <w:color w:val="000000"/>
-          <w:sz w:val="22"/>
-          <w:szCs w:val="22"/>
-        </w:rPr>
-        <w:t xml:space="preserve"> &gt;= </w:t>
-      </w:r>
-      <w:proofErr w:type="spellStart"/>
-      <w:r>
-        <w:rPr>
-          <w:rFonts w:ascii="Arial" w:hAnsi="Arial" w:cs="Arial"/>
-          <w:color w:val="000000"/>
-          <w:sz w:val="22"/>
-          <w:szCs w:val="22"/>
-        </w:rPr>
-        <w:t>MaxCount</w:t>
-      </w:r>
-      <w:proofErr w:type="spellEnd"/>
-      <w:r>
-        <w:rPr>
-          <w:rFonts w:ascii="Arial" w:hAnsi="Arial" w:cs="Arial"/>
-          <w:color w:val="000000"/>
-          <w:sz w:val="22"/>
-          <w:szCs w:val="22"/>
-        </w:rPr>
-        <w:t>) (it means we already done)</w:t>
-      </w:r>
-    </w:p>
-    <w:p>
-      <w:pPr>
-        <w:pStyle w:val="NormalWeb"/>
-        <w:spacing w:before="0" w:beforeAutospacing="0" w:after="0" w:afterAutospacing="0"/>
-        <w:ind w:left="720"/>
-        <w:rPr>
-          <w:rFonts w:ascii="Arial" w:hAnsi="Arial" w:cs="Arial"/>
-          <w:color w:val="000000"/>
-          <w:sz w:val="22"/>
-          <w:szCs w:val="22"/>
-        </w:rPr>
-      </w:pPr>
-      <w:r>
-        <w:rPr>
-          <w:rFonts w:ascii="Arial" w:hAnsi="Arial" w:cs="Arial"/>
-          <w:color w:val="000000"/>
-          <w:sz w:val="22"/>
-          <w:szCs w:val="22"/>
-        </w:rPr>
         <w:t>go out from loop</w:t>
       </w:r>
     </w:p>
@@ -8448,29 +7147,7 @@
           <w:szCs w:val="24"/>
           <w:shd w:val="clear" w:color="auto" w:fill="FFFFFF"/>
         </w:rPr>
-        <w:t xml:space="preserve">There was an issue in time management since some of the sections of the system was </w:t>
-      </w:r>
-      <w:proofErr w:type="gramStart"/>
-      <w:r>
-        <w:rPr>
-          <w:rFonts w:ascii="Arial" w:hAnsi="Arial" w:cs="Arial"/>
-          <w:color w:val="24292E"/>
-          <w:sz w:val="24"/>
-          <w:szCs w:val="24"/>
-          <w:shd w:val="clear" w:color="auto" w:fill="FFFFFF"/>
-        </w:rPr>
-        <w:t>really difficult</w:t>
-      </w:r>
-      <w:proofErr w:type="gramEnd"/>
-      <w:r>
-        <w:rPr>
-          <w:rFonts w:ascii="Arial" w:hAnsi="Arial" w:cs="Arial"/>
-          <w:color w:val="24292E"/>
-          <w:sz w:val="24"/>
-          <w:szCs w:val="24"/>
-          <w:shd w:val="clear" w:color="auto" w:fill="FFFFFF"/>
-        </w:rPr>
-        <w:t xml:space="preserve"> and time consuming. </w:t>
+        <w:t xml:space="preserve">There was an issue in time management since some of the sections of the system was really difficult and time consuming. </w:t>
       </w:r>
     </w:p>
     <w:p>
@@ -8742,7 +7419,6 @@
         </w:rPr>
         <w:t xml:space="preserve"> and ensure that each individual </w:t>
       </w:r>
-      <w:proofErr w:type="gramStart"/>
       <w:r>
         <w:rPr>
           <w:rFonts w:ascii="Arial" w:hAnsi="Arial" w:cs="Arial"/>
@@ -8751,7 +7427,6 @@
         </w:rPr>
         <w:t>parts</w:t>
       </w:r>
-      <w:proofErr w:type="gramEnd"/>
       <w:r>
         <w:rPr>
           <w:rFonts w:ascii="Arial" w:hAnsi="Arial" w:cs="Arial"/>
@@ -9149,25 +7824,7 @@
                 <w:sz w:val="20"/>
                 <w:szCs w:val="20"/>
               </w:rPr>
-              <w:t xml:space="preserve">It would be nice if we put larger buttons with background </w:t>
-            </w:r>
-            <w:proofErr w:type="spellStart"/>
-            <w:r>
-              <w:rPr>
-                <w:rFonts w:ascii="Arial" w:hAnsi="Arial" w:cs="Arial"/>
-                <w:sz w:val="20"/>
-                <w:szCs w:val="20"/>
-              </w:rPr>
-              <w:t>color</w:t>
-            </w:r>
-            <w:proofErr w:type="spellEnd"/>
-            <w:r>
-              <w:rPr>
-                <w:rFonts w:ascii="Arial" w:hAnsi="Arial" w:cs="Arial"/>
-                <w:sz w:val="20"/>
-                <w:szCs w:val="20"/>
-              </w:rPr>
-              <w:t xml:space="preserve"> for creating and clearing table</w:t>
+              <w:t>It would be nice if we put larger buttons with background color for creating and clearing table</w:t>
             </w:r>
           </w:p>
         </w:tc>
@@ -9908,27 +8565,7 @@
           <w:sz w:val="24"/>
           <w:szCs w:val="24"/>
         </w:rPr>
-        <w:t xml:space="preserve">Chapman, S. 2017. This is what JavaScript is used for. </w:t>
-      </w:r>
-      <w:proofErr w:type="spellStart"/>
-      <w:proofErr w:type="gramStart"/>
-      <w:r>
-        <w:rPr>
-          <w:rFonts w:ascii="Arial" w:hAnsi="Arial" w:cs="Arial"/>
-          <w:sz w:val="24"/>
-          <w:szCs w:val="24"/>
-        </w:rPr>
-        <w:t>In:ThoughtCo</w:t>
-      </w:r>
-      <w:proofErr w:type="spellEnd"/>
-      <w:proofErr w:type="gramEnd"/>
-      <w:r>
-        <w:rPr>
-          <w:rFonts w:ascii="Arial" w:hAnsi="Arial" w:cs="Arial"/>
-          <w:sz w:val="24"/>
-          <w:szCs w:val="24"/>
-        </w:rPr>
-        <w:t xml:space="preserve">. Date of retrieval 12.12.2017. </w:t>
+        <w:t xml:space="preserve">Chapman, S. 2017. This is what JavaScript is used for. In:ThoughtCo. Date of retrieval 12.12.2017. </w:t>
       </w:r>
       <w:r>
         <w:rPr>
@@ -10144,23 +8781,13 @@
           <w:szCs w:val="24"/>
         </w:rPr>
       </w:pPr>
-      <w:proofErr w:type="spellStart"/>
-      <w:r>
-        <w:rPr>
-          <w:rFonts w:ascii="Arial" w:hAnsi="Arial" w:cs="Arial"/>
-          <w:sz w:val="24"/>
-          <w:szCs w:val="24"/>
-        </w:rPr>
-        <w:t>TechTarget</w:t>
-      </w:r>
-      <w:proofErr w:type="spellEnd"/>
-      <w:r>
-        <w:rPr>
-          <w:rFonts w:ascii="Arial" w:hAnsi="Arial" w:cs="Arial"/>
-          <w:sz w:val="24"/>
-          <w:szCs w:val="24"/>
-        </w:rPr>
-        <w:t xml:space="preserve"> 2017. Definition-truth table. Date of retrieval 10.12.2017. </w:t>
+      <w:r>
+        <w:rPr>
+          <w:rFonts w:ascii="Arial" w:hAnsi="Arial" w:cs="Arial"/>
+          <w:sz w:val="24"/>
+          <w:szCs w:val="24"/>
+        </w:rPr>
+        <w:t xml:space="preserve">TechTarget 2017. Definition-truth table. Date of retrieval 10.12.2017. </w:t>
       </w:r>
       <w:r>
         <w:rPr>
@@ -10264,7 +8891,6 @@
           <w:szCs w:val="24"/>
         </w:rPr>
       </w:pPr>
-      <w:bookmarkStart w:id="26" w:name="_GoBack"/>
     </w:p>
     <w:p>
       <w:pPr>
@@ -10368,68 +8994,53 @@
           <w:szCs w:val="24"/>
         </w:rPr>
       </w:pPr>
-      <w:r>
-        <w:rPr>
-          <w:rFonts w:ascii="Arial" w:eastAsia="Times New Roman" w:hAnsi="Arial" w:cs="Arial"/>
-          <w:sz w:val="24"/>
-          <w:szCs w:val="24"/>
-        </w:rPr>
-        <w:t xml:space="preserve">This is a group assignment that has been assigned </w:t>
-      </w:r>
-      <w:proofErr w:type="gramStart"/>
-      <w:r>
-        <w:rPr>
-          <w:rFonts w:ascii="Arial" w:eastAsia="Times New Roman" w:hAnsi="Arial" w:cs="Arial"/>
-          <w:sz w:val="24"/>
-          <w:szCs w:val="24"/>
-        </w:rPr>
-        <w:t>in order to</w:t>
-      </w:r>
-      <w:proofErr w:type="gramEnd"/>
-      <w:r>
-        <w:rPr>
-          <w:rFonts w:ascii="Arial" w:eastAsia="Times New Roman" w:hAnsi="Arial" w:cs="Arial"/>
-          <w:sz w:val="24"/>
-          <w:szCs w:val="24"/>
-        </w:rPr>
-        <w:t xml:space="preserve"> evaluate the student performance on developer basic skills.  We belong to group number 10. The members of this group are Aram Abbasi, Shiva Pandey and </w:t>
-      </w:r>
-      <w:proofErr w:type="spellStart"/>
-      <w:r>
-        <w:rPr>
-          <w:rFonts w:ascii="Arial" w:eastAsia="Times New Roman" w:hAnsi="Arial" w:cs="Arial"/>
-          <w:sz w:val="24"/>
-          <w:szCs w:val="24"/>
-        </w:rPr>
-        <w:t>Similä</w:t>
-      </w:r>
-      <w:proofErr w:type="spellEnd"/>
-      <w:r>
-        <w:rPr>
-          <w:rFonts w:ascii="Arial" w:eastAsia="Times New Roman" w:hAnsi="Arial" w:cs="Arial"/>
-          <w:sz w:val="24"/>
-          <w:szCs w:val="24"/>
-        </w:rPr>
-        <w:t xml:space="preserve"> Samuel. </w:t>
-      </w:r>
-      <w:proofErr w:type="spellStart"/>
-      <w:r>
-        <w:rPr>
-          <w:rFonts w:ascii="Arial" w:eastAsia="Times New Roman" w:hAnsi="Arial" w:cs="Arial"/>
-          <w:sz w:val="24"/>
-          <w:szCs w:val="24"/>
-        </w:rPr>
-        <w:t>Github</w:t>
-      </w:r>
-      <w:proofErr w:type="spellEnd"/>
-      <w:r>
-        <w:rPr>
-          <w:rFonts w:ascii="Arial" w:eastAsia="Times New Roman" w:hAnsi="Arial" w:cs="Arial"/>
-          <w:sz w:val="24"/>
-          <w:szCs w:val="24"/>
-        </w:rPr>
-        <w:t xml:space="preserve"> repository address for our project is https://github.com/Aram777/DevBasicSkills2017-10.</w:t>
-      </w:r>
+    </w:p>
+    <w:p>
+      <w:pPr>
+        <w:jc w:val="both"/>
+        <w:rPr>
+          <w:rFonts w:ascii="Arial" w:eastAsia="Times New Roman" w:hAnsi="Arial" w:cs="Arial"/>
+          <w:sz w:val="24"/>
+          <w:szCs w:val="24"/>
+        </w:rPr>
+      </w:pPr>
+      <w:r>
+        <w:rPr>
+          <w:rFonts w:ascii="Arial" w:eastAsia="Times New Roman" w:hAnsi="Arial" w:cs="Arial"/>
+          <w:sz w:val="24"/>
+          <w:szCs w:val="24"/>
+        </w:rPr>
+        <w:t xml:space="preserve">This is a group assignment that has been assigned in order to evaluate the student performance on developer basic skills.  We belong to group number 10. The members of this group are Aram Abbasi, Shiva Pandey and Similä Samuel. Github repository address for our project is </w:t>
+      </w:r>
+      <w:hyperlink r:id="rId9" w:history="1">
+        <w:r>
+          <w:rPr>
+            <w:rStyle w:val="Hyperlink"/>
+            <w:rFonts w:ascii="Arial" w:eastAsia="Times New Roman" w:hAnsi="Arial" w:cs="Arial"/>
+            <w:sz w:val="24"/>
+            <w:szCs w:val="24"/>
+          </w:rPr>
+          <w:t>https://github.com/Aram777/DevBasicSkills2017-10</w:t>
+        </w:r>
+      </w:hyperlink>
+      <w:r>
+        <w:rPr>
+          <w:rFonts w:ascii="Arial" w:eastAsia="Times New Roman" w:hAnsi="Arial" w:cs="Arial"/>
+          <w:sz w:val="24"/>
+          <w:szCs w:val="24"/>
+        </w:rPr>
+        <w:t>.</w:t>
+      </w:r>
+    </w:p>
+    <w:p>
+      <w:pPr>
+        <w:jc w:val="both"/>
+        <w:rPr>
+          <w:rFonts w:ascii="Arial" w:eastAsia="Times New Roman" w:hAnsi="Arial" w:cs="Arial"/>
+          <w:sz w:val="24"/>
+          <w:szCs w:val="24"/>
+        </w:rPr>
+      </w:pPr>
     </w:p>
     <w:p>
       <w:pPr>
@@ -10464,25 +9075,7 @@
           <w:sz w:val="24"/>
           <w:szCs w:val="24"/>
         </w:rPr>
-        <w:t xml:space="preserve">Necessary tools that has been used during the project will be Microsoft project, Visual Studio Code, GitHub, Microsoft Visio and </w:t>
-      </w:r>
-      <w:proofErr w:type="spellStart"/>
-      <w:r>
-        <w:rPr>
-          <w:rFonts w:ascii="Arial" w:eastAsia="Times New Roman" w:hAnsi="Arial" w:cs="Arial"/>
-          <w:sz w:val="24"/>
-          <w:szCs w:val="24"/>
-        </w:rPr>
-        <w:t>myBalsamiq</w:t>
-      </w:r>
-      <w:proofErr w:type="spellEnd"/>
-      <w:r>
-        <w:rPr>
-          <w:rFonts w:ascii="Arial" w:eastAsia="Times New Roman" w:hAnsi="Arial" w:cs="Arial"/>
-          <w:sz w:val="24"/>
-          <w:szCs w:val="24"/>
-        </w:rPr>
-        <w:t>.</w:t>
+        <w:t>Necessary tools that has been used during the project will be Microsoft project, Visual Studio Code, GitHub, Microsoft Visio and myBalsamiq.</w:t>
       </w:r>
     </w:p>
     <w:p>
@@ -10576,9 +9169,9 @@
         </w:rPr>
         <w:lastRenderedPageBreak/>
         <w:drawing>
-          <wp:inline distT="0" distB="0" distL="0" distR="0" wp14:anchorId="17F45A9C" wp14:editId="3B51E624">
-            <wp:extent cx="5695950" cy="3747512"/>
-            <wp:effectExtent l="0" t="0" r="0" b="5715"/>
+          <wp:inline distT="0" distB="0" distL="0" distR="0" wp14:anchorId="17F45A9C" wp14:editId="30C4DA4A">
+            <wp:extent cx="4962525" cy="3264972"/>
+            <wp:effectExtent l="0" t="0" r="0" b="0"/>
             <wp:docPr id="2" name="Picture 2"/>
             <wp:cNvGraphicFramePr>
               <a:graphicFrameLocks xmlns:a="http://schemas.openxmlformats.org/drawingml/2006/main" noChangeAspect="1"/>
@@ -10591,7 +9184,7 @@
                     <pic:cNvPicPr/>
                   </pic:nvPicPr>
                   <pic:blipFill>
-                    <a:blip r:embed="rId9">
+                    <a:blip r:embed="rId10">
                       <a:extLst>
                         <a:ext uri="{28A0092B-C50C-407E-A947-70E740481C1C}">
                           <a14:useLocalDpi xmlns:a14="http://schemas.microsoft.com/office/drawing/2010/main" val="0"/>
@@ -10605,7 +9198,7 @@
                   <pic:spPr>
                     <a:xfrm>
                       <a:off x="0" y="0"/>
-                      <a:ext cx="5700664" cy="3750613"/>
+                      <a:ext cx="4975417" cy="3273454"/>
                     </a:xfrm>
                     <a:prstGeom prst="rect">
                       <a:avLst/>
@@ -10629,6 +9222,99 @@
     <w:p>
       <w:pPr>
         <w:rPr>
+          <w:rFonts w:ascii="Arial" w:hAnsi="Arial" w:cs="Arial"/>
+          <w:b/>
+        </w:rPr>
+      </w:pPr>
+      <w:r>
+        <w:rPr>
+          <w:rFonts w:ascii="Arial" w:hAnsi="Arial" w:cs="Arial"/>
+          <w:b/>
+          <w:noProof/>
+        </w:rPr>
+        <w:drawing>
+          <wp:inline distT="0" distB="0" distL="0" distR="0" wp14:anchorId="1AC4364D" wp14:editId="7B5284C7">
+            <wp:extent cx="4930176" cy="2771775"/>
+            <wp:effectExtent l="0" t="0" r="3810" b="0"/>
+            <wp:docPr id="1" name="Picture 1"/>
+            <wp:cNvGraphicFramePr>
+              <a:graphicFrameLocks xmlns:a="http://schemas.openxmlformats.org/drawingml/2006/main" noChangeAspect="1"/>
+            </wp:cNvGraphicFramePr>
+            <a:graphic xmlns:a="http://schemas.openxmlformats.org/drawingml/2006/main">
+              <a:graphicData uri="http://schemas.openxmlformats.org/drawingml/2006/picture">
+                <pic:pic xmlns:pic="http://schemas.openxmlformats.org/drawingml/2006/picture">
+                  <pic:nvPicPr>
+                    <pic:cNvPr id="1" name="Screenshot (21).png"/>
+                    <pic:cNvPicPr/>
+                  </pic:nvPicPr>
+                  <pic:blipFill>
+                    <a:blip r:embed="rId11" cstate="print">
+                      <a:extLst>
+                        <a:ext uri="{28A0092B-C50C-407E-A947-70E740481C1C}">
+                          <a14:useLocalDpi xmlns:a14="http://schemas.microsoft.com/office/drawing/2010/main" val="0"/>
+                        </a:ext>
+                      </a:extLst>
+                    </a:blip>
+                    <a:stretch>
+                      <a:fillRect/>
+                    </a:stretch>
+                  </pic:blipFill>
+                  <pic:spPr>
+                    <a:xfrm>
+                      <a:off x="0" y="0"/>
+                      <a:ext cx="4952706" cy="2784442"/>
+                    </a:xfrm>
+                    <a:prstGeom prst="rect">
+                      <a:avLst/>
+                    </a:prstGeom>
+                  </pic:spPr>
+                </pic:pic>
+              </a:graphicData>
+            </a:graphic>
+          </wp:inline>
+        </w:drawing>
+      </w:r>
+    </w:p>
+    <w:p>
+      <w:pPr>
+        <w:rPr>
+          <w:rFonts w:ascii="Arial" w:hAnsi="Arial" w:cs="Arial"/>
+          <w:b/>
+        </w:rPr>
+      </w:pPr>
+    </w:p>
+    <w:p>
+      <w:pPr>
+        <w:rPr>
+          <w:rFonts w:ascii="Arial" w:hAnsi="Arial" w:cs="Arial"/>
+        </w:rPr>
+      </w:pPr>
+      <w:r>
+        <w:rPr>
+          <w:rFonts w:ascii="Arial" w:hAnsi="Arial" w:cs="Arial"/>
+        </w:rPr>
+        <w:t>For more information please go to th</w:t>
+      </w:r>
+      <w:r>
+        <w:rPr>
+          <w:rFonts w:ascii="Arial" w:hAnsi="Arial" w:cs="Arial"/>
+        </w:rPr>
+        <w:t>e link mentioned above.</w:t>
+      </w:r>
+      <w:bookmarkStart w:id="26" w:name="_GoBack"/>
+      <w:bookmarkEnd w:id="26"/>
+    </w:p>
+    <w:p>
+      <w:pPr>
+        <w:rPr>
+          <w:rFonts w:ascii="Arial" w:hAnsi="Arial" w:cs="Arial"/>
+          <w:b/>
+        </w:rPr>
+      </w:pPr>
+    </w:p>
+    <w:p>
+      <w:pPr>
+        <w:rPr>
           <w:rFonts w:ascii="Arial" w:eastAsia="Times New Roman" w:hAnsi="Arial" w:cs="Arial"/>
           <w:b/>
           <w:bCs/>
@@ -10666,29 +9352,18 @@
           <w:szCs w:val="24"/>
         </w:rPr>
       </w:pPr>
-      <w:proofErr w:type="gramStart"/>
-      <w:r>
-        <w:rPr>
-          <w:rFonts w:ascii="Arial" w:eastAsia="Times New Roman" w:hAnsi="Arial" w:cs="Arial"/>
-          <w:sz w:val="24"/>
-          <w:szCs w:val="24"/>
-        </w:rPr>
-        <w:t>On the basis of</w:t>
-      </w:r>
-      <w:proofErr w:type="gramEnd"/>
-      <w:r>
-        <w:rPr>
-          <w:rFonts w:ascii="Arial" w:eastAsia="Times New Roman" w:hAnsi="Arial" w:cs="Arial"/>
-          <w:sz w:val="24"/>
-          <w:szCs w:val="24"/>
-        </w:rPr>
-        <w:t xml:space="preserve"> the schedule mentioned on the Table 1, we will try to complete the project on the estimated period of time. Shared ideas, skills and knowledges within the group will be demonstrated well. All the assets and tasks done to implement a project will be shared in the GitHub public repository. Each asset will be updated in a regular basis.</w:t>
-      </w:r>
-      <w:bookmarkEnd w:id="26"/>
+      <w:r>
+        <w:rPr>
+          <w:rFonts w:ascii="Arial" w:eastAsia="Times New Roman" w:hAnsi="Arial" w:cs="Arial"/>
+          <w:sz w:val="24"/>
+          <w:szCs w:val="24"/>
+        </w:rPr>
+        <w:t>On the basis of the schedule mentioned on the Table 1, we will try to complete the project on the estimated period of time. Shared ideas, skills and knowledges within the group will be demonstrated well. All the assets and tasks done to implement a project will be shared in the GitHub public repository. Each asset will be updated in a regular basis.</w:t>
+      </w:r>
     </w:p>
     <w:sectPr>
-      <w:headerReference w:type="default" r:id="rId10"/>
-      <w:footerReference w:type="default" r:id="rId11"/>
+      <w:headerReference w:type="default" r:id="rId12"/>
+      <w:footerReference w:type="default" r:id="rId13"/>
       <w:pgSz w:w="11906" w:h="16838"/>
       <w:pgMar w:top="1418" w:right="1701" w:bottom="1418" w:left="1701" w:header="708" w:footer="850" w:gutter="0"/>
       <w:cols w:space="708"/>
@@ -10810,7 +9485,7 @@
           <w:rPr>
             <w:noProof/>
           </w:rPr>
-          <w:t>18</w:t>
+          <w:t>19</w:t>
         </w:r>
         <w:r>
           <w:rPr>
@@ -11996,7 +10671,7 @@
 </file>
 
 <file path=customXml/itemProps1.xml><?xml version="1.0" encoding="utf-8"?>
-<ds:datastoreItem xmlns:ds="http://schemas.openxmlformats.org/officeDocument/2006/customXml" ds:itemID="{94DA51A5-270E-4528-8246-80AC99DE7EBE}">
+<ds:datastoreItem xmlns:ds="http://schemas.openxmlformats.org/officeDocument/2006/customXml" ds:itemID="{ECCC5780-0448-4B77-8B7C-F7061C562C32}">
   <ds:schemaRefs>
     <ds:schemaRef ds:uri="http://schemas.openxmlformats.org/officeDocument/2006/bibliography"/>
   </ds:schemaRefs>

</xml_diff>